<commit_message>
Measurement Enginerring Report enhancement
</commit_message>
<xml_diff>
--- a/MeasuringEngineeringReport.docx
+++ b/MeasuringEngineeringReport.docx
@@ -1051,9 +1051,15 @@
     <w:p>
       <w:pPr>
         <w:pStyle w:val="Titre1"/>
+        <w:rPr>
+          <w:lang w:val="en-US"/>
+        </w:rPr>
       </w:pPr>
       <w:bookmarkStart w:id="0" w:name="_Toc24019588"/>
       <w:r>
+        <w:rPr>
+          <w:lang w:val="en-US"/>
+        </w:rPr>
         <w:lastRenderedPageBreak/>
         <w:t>Introduction</w:t>
       </w:r>
@@ -1190,6 +1196,7 @@
     <w:p>
       <w:pPr>
         <w:pStyle w:val="Titre1"/>
+        <w:jc w:val="both"/>
         <w:rPr>
           <w:lang w:val="en-US"/>
         </w:rPr>
@@ -1305,6 +1312,7 @@
     <w:p>
       <w:pPr>
         <w:pStyle w:val="Titre2"/>
+        <w:jc w:val="both"/>
         <w:rPr>
           <w:lang w:val="en-US"/>
         </w:rPr>
@@ -1318,6 +1326,7 @@
     </w:p>
     <w:p>
       <w:pPr>
+        <w:jc w:val="both"/>
         <w:rPr>
           <w:lang w:val="en-US"/>
         </w:rPr>
@@ -1349,13 +1358,15 @@
     </w:p>
     <w:p>
       <w:pPr>
-        <w:rPr>
-          <w:lang w:val="en-US"/>
-        </w:rPr>
-      </w:pPr>
-    </w:p>
-    <w:p>
-      <w:pPr>
+        <w:jc w:val="both"/>
+        <w:rPr>
+          <w:lang w:val="en-US"/>
+        </w:rPr>
+      </w:pPr>
+    </w:p>
+    <w:p>
+      <w:pPr>
+        <w:jc w:val="both"/>
         <w:rPr>
           <w:lang w:val="en-US"/>
         </w:rPr>
@@ -1370,6 +1381,7 @@
     </w:p>
     <w:p>
       <w:pPr>
+        <w:jc w:val="both"/>
         <w:rPr>
           <w:lang w:val="en-US"/>
         </w:rPr>
@@ -1401,13 +1413,15 @@
     </w:p>
     <w:p>
       <w:pPr>
-        <w:rPr>
-          <w:lang w:val="en-US"/>
-        </w:rPr>
-      </w:pPr>
-    </w:p>
-    <w:p>
-      <w:pPr>
+        <w:jc w:val="both"/>
+        <w:rPr>
+          <w:lang w:val="en-US"/>
+        </w:rPr>
+      </w:pPr>
+    </w:p>
+    <w:p>
+      <w:pPr>
+        <w:jc w:val="both"/>
         <w:rPr>
           <w:lang w:val="en-US"/>
         </w:rPr>
@@ -1429,6 +1443,7 @@
     </w:p>
     <w:p>
       <w:pPr>
+        <w:jc w:val="both"/>
         <w:rPr>
           <w:lang w:val="en-US"/>
         </w:rPr>
@@ -1460,13 +1475,15 @@
     </w:p>
     <w:p>
       <w:pPr>
-        <w:rPr>
-          <w:lang w:val="en-US"/>
-        </w:rPr>
-      </w:pPr>
-    </w:p>
-    <w:p>
-      <w:pPr>
+        <w:jc w:val="both"/>
+        <w:rPr>
+          <w:lang w:val="en-US"/>
+        </w:rPr>
+      </w:pPr>
+    </w:p>
+    <w:p>
+      <w:pPr>
+        <w:jc w:val="both"/>
         <w:rPr>
           <w:lang w:val="en-US"/>
         </w:rPr>
@@ -1481,6 +1498,7 @@
     </w:p>
     <w:p>
       <w:pPr>
+        <w:jc w:val="both"/>
         <w:rPr>
           <w:lang w:val="en-US"/>
         </w:rPr>
@@ -1494,13 +1512,15 @@
     </w:p>
     <w:p>
       <w:pPr>
-        <w:rPr>
-          <w:lang w:val="en-US"/>
-        </w:rPr>
-      </w:pPr>
-    </w:p>
-    <w:p>
-      <w:pPr>
+        <w:jc w:val="both"/>
+        <w:rPr>
+          <w:lang w:val="en-US"/>
+        </w:rPr>
+      </w:pPr>
+    </w:p>
+    <w:p>
+      <w:pPr>
+        <w:jc w:val="both"/>
         <w:rPr>
           <w:lang w:val="en-US"/>
         </w:rPr>
@@ -1515,6 +1535,7 @@
     </w:p>
     <w:p>
       <w:pPr>
+        <w:jc w:val="both"/>
         <w:rPr>
           <w:lang w:val="en-US"/>
         </w:rPr>
@@ -1552,13 +1573,15 @@
     </w:p>
     <w:p>
       <w:pPr>
-        <w:rPr>
-          <w:lang w:val="en-US"/>
-        </w:rPr>
-      </w:pPr>
-    </w:p>
-    <w:p>
-      <w:pPr>
+        <w:jc w:val="both"/>
+        <w:rPr>
+          <w:lang w:val="en-US"/>
+        </w:rPr>
+      </w:pPr>
+    </w:p>
+    <w:p>
+      <w:pPr>
+        <w:jc w:val="both"/>
         <w:rPr>
           <w:lang w:val="en-US"/>
         </w:rPr>
@@ -1573,6 +1596,7 @@
     </w:p>
     <w:p>
       <w:pPr>
+        <w:jc w:val="both"/>
         <w:rPr>
           <w:lang w:val="en-US"/>
         </w:rPr>
@@ -1592,13 +1616,15 @@
     </w:p>
     <w:p>
       <w:pPr>
-        <w:rPr>
-          <w:lang w:val="en-US"/>
-        </w:rPr>
-      </w:pPr>
-    </w:p>
-    <w:p>
-      <w:pPr>
+        <w:jc w:val="both"/>
+        <w:rPr>
+          <w:lang w:val="en-US"/>
+        </w:rPr>
+      </w:pPr>
+    </w:p>
+    <w:p>
+      <w:pPr>
+        <w:jc w:val="both"/>
         <w:rPr>
           <w:lang w:val="en-US"/>
         </w:rPr>
@@ -1613,6 +1639,7 @@
     </w:p>
     <w:p>
       <w:pPr>
+        <w:jc w:val="both"/>
         <w:rPr>
           <w:lang w:val="en-US"/>
         </w:rPr>
@@ -1627,137 +1654,452 @@
         <w:rPr>
           <w:lang w:val="en-US"/>
         </w:rPr>
-        <w:t xml:space="preserve">added, modified, deleted. As I said, having rework and code churn is necessary, but for a company, having a stagnant product is worse than having technical debt. A project must go continuously forward even if it slows down, it </w:t>
+        <w:t xml:space="preserve">added, modified, deleted. As I said, having rework and code churn is necessary, but for a company, having a stagnant product is worse than having technical debt. A project must go continuously forward even if it slows down, it have to continue going. A good thing is to observe the rates of new work, code churn and refactoring all </w:t>
       </w:r>
       <w:r>
         <w:rPr>
           <w:lang w:val="en-US"/>
         </w:rPr>
         <w:lastRenderedPageBreak/>
-        <w:t>have to continue going. A good thing is to observe the rates of new work, code churn and refactoring all together to see the trend of the team. The values will evolve along the state of the project and the team’s trend that it is showing permit to identify the tasks on which the team is focusing and allow to act if you see that the team is not focusing on the same objectives as the direction wants.</w:t>
+        <w:t>together to see the trend of the team. The values will evolve along the state of the project and the team’s trend that it is showing permit to identify the tasks on which the team is focusing and allow to act if you see that the team is not focusing on the same objectives as the direction wants.</w:t>
+      </w:r>
+    </w:p>
+    <w:p>
+      <w:pPr>
+        <w:rPr>
+          <w:lang w:val="en-US"/>
+        </w:rPr>
+      </w:pPr>
+    </w:p>
+    <w:p>
+      <w:pPr>
+        <w:pStyle w:val="Titre2"/>
+        <w:rPr>
+          <w:lang w:val="en-US"/>
+        </w:rPr>
+      </w:pPr>
+      <w:r>
+        <w:rPr>
+          <w:lang w:val="en-US"/>
+        </w:rPr>
+        <w:t>Process metrics</w:t>
+      </w:r>
+    </w:p>
+    <w:p>
+      <w:pPr>
+        <w:jc w:val="both"/>
+        <w:rPr>
+          <w:lang w:val="en-US"/>
+        </w:rPr>
+      </w:pPr>
+      <w:r>
+        <w:rPr>
+          <w:lang w:val="en-US"/>
+        </w:rPr>
+        <w:t xml:space="preserve">The process metrics </w:t>
+      </w:r>
+      <w:r>
+        <w:rPr>
+          <w:lang w:val="en-US"/>
+        </w:rPr>
+        <w:t>measure the performance of the software development process, they are an indication to the collaboration of your team as a well formed and collaborative team will be more productive and deliver better quality</w:t>
+      </w:r>
+      <w:r>
+        <w:rPr>
+          <w:lang w:val="en-US"/>
+        </w:rPr>
+        <w:t xml:space="preserve"> result</w:t>
+      </w:r>
+      <w:r>
+        <w:rPr>
+          <w:lang w:val="en-US"/>
+        </w:rPr>
+        <w:t>.</w:t>
+      </w:r>
+    </w:p>
+    <w:p>
+      <w:pPr>
+        <w:rPr>
+          <w:lang w:val="en-US"/>
+        </w:rPr>
+      </w:pPr>
+    </w:p>
+    <w:p>
+      <w:pPr>
+        <w:rPr>
+          <w:lang w:val="en-US"/>
+        </w:rPr>
+      </w:pPr>
+      <w:r>
+        <w:rPr>
+          <w:b/>
+          <w:lang w:val="en-US"/>
+        </w:rPr>
+        <w:t>Lead time and cycle time</w:t>
+      </w:r>
+    </w:p>
+    <w:p>
+      <w:pPr>
+        <w:jc w:val="both"/>
+        <w:rPr>
+          <w:lang w:val="en-US"/>
+        </w:rPr>
+      </w:pPr>
+      <w:r>
+        <w:rPr>
+          <w:lang w:val="en-US"/>
+        </w:rPr>
+        <w:t xml:space="preserve">The lead time is the time </w:t>
+      </w:r>
+      <w:r>
+        <w:rPr>
+          <w:lang w:val="en-US"/>
+        </w:rPr>
+        <w:t>it takes from the start to the delivering of a project. Having the history of the previous lead times of your team is useful to estimate the time it will take of the current one. It is good to know the time it usually takes for this team to do a similar task.</w:t>
+      </w:r>
+      <w:r>
+        <w:rPr>
+          <w:lang w:val="en-US"/>
+        </w:rPr>
+        <w:t xml:space="preserve"> The cycle time if when using continuous delivery, the time it takes to change the software system and implement that change in the production. It is a more precise measure and permit to understand what part takes the more time. The lead time for example can be easily reduced simplifying the decision making and reducing the wait time.</w:t>
+      </w:r>
+    </w:p>
+    <w:p>
+      <w:pPr>
+        <w:jc w:val="both"/>
+        <w:rPr>
+          <w:lang w:val="en-US"/>
+        </w:rPr>
+      </w:pPr>
+    </w:p>
+    <w:p>
+      <w:pPr>
+        <w:jc w:val="both"/>
+        <w:rPr>
+          <w:lang w:val="en-US"/>
+        </w:rPr>
+      </w:pPr>
+      <w:r>
+        <w:rPr>
+          <w:b/>
+          <w:lang w:val="en-US"/>
+        </w:rPr>
+        <w:t>Deployment frequency</w:t>
+      </w:r>
+    </w:p>
+    <w:p>
+      <w:pPr>
+        <w:jc w:val="both"/>
+        <w:rPr>
+          <w:lang w:val="en-US"/>
+        </w:rPr>
+      </w:pPr>
+      <w:r>
+        <w:rPr>
+          <w:lang w:val="en-US"/>
+        </w:rPr>
+        <w:t>The deployment frequency is the frequency of the deployments. It is better to have fewer changes at each deployments but to have more of them and having them often. A smaller deployment is easier to test and release.</w:t>
+      </w:r>
+      <w:r>
+        <w:rPr>
+          <w:lang w:val="en-US"/>
+        </w:rPr>
+        <w:t xml:space="preserve"> It is a good complement to the lead time and cycle time as the comparative with them evidence the result of the time spent.</w:t>
+      </w:r>
+    </w:p>
+    <w:p>
+      <w:pPr>
+        <w:jc w:val="both"/>
+        <w:rPr>
+          <w:lang w:val="en-US"/>
+        </w:rPr>
+      </w:pPr>
+    </w:p>
+    <w:p>
+      <w:pPr>
+        <w:jc w:val="both"/>
+        <w:rPr>
+          <w:lang w:val="en-US"/>
+        </w:rPr>
+      </w:pPr>
+      <w:r>
+        <w:rPr>
+          <w:b/>
+          <w:lang w:val="en-US"/>
+        </w:rPr>
+        <w:t>Commit frequency and active days</w:t>
+      </w:r>
+    </w:p>
+    <w:p>
+      <w:pPr>
+        <w:jc w:val="both"/>
+        <w:rPr>
+          <w:lang w:val="en-US"/>
+        </w:rPr>
+      </w:pPr>
+      <w:r>
+        <w:rPr>
+          <w:lang w:val="en-US"/>
+        </w:rPr>
+        <w:t xml:space="preserve">Commit frequency and active days measure the active times of your team allowing you see the days during which your team has been active and show the way non coding tasks are affecting the work. The non-coding tasks such as planning, meetings, review… are inevitable for the health of the development process, but those tasks should not be a burden to your developers, with these metrics you can </w:t>
+      </w:r>
+      <w:r>
+        <w:rPr>
+          <w:lang w:val="en-US"/>
+        </w:rPr>
+        <w:t>monitor the impact those tasks have on your team. As pushing code is the principal way to bring value to the project, it can be interesting to monitor the commits of each day and make the parallel with other metrics. Also, it is a good way to see if the commit rate is sufficient, it is well done to have as much commits as possible to provide saves of your work and the fewer there is in a commit, the easier it is to manage it.</w:t>
+      </w:r>
+    </w:p>
+    <w:p>
+      <w:pPr>
+        <w:jc w:val="both"/>
+        <w:rPr>
+          <w:lang w:val="en-US"/>
+        </w:rPr>
+      </w:pPr>
+    </w:p>
+    <w:p>
+      <w:pPr>
+        <w:jc w:val="both"/>
+        <w:rPr>
+          <w:lang w:val="en-US"/>
+        </w:rPr>
+      </w:pPr>
+      <w:r>
+        <w:rPr>
+          <w:b/>
+          <w:lang w:val="en-US"/>
+        </w:rPr>
+        <w:t>Pull requests-related velocity</w:t>
+      </w:r>
+    </w:p>
+    <w:p>
+      <w:pPr>
+        <w:jc w:val="both"/>
+        <w:rPr>
+          <w:lang w:val="en-US"/>
+        </w:rPr>
+      </w:pPr>
+      <w:r>
+        <w:rPr>
+          <w:lang w:val="en-US"/>
+        </w:rPr>
+        <w:t xml:space="preserve">This metric is about the </w:t>
+      </w:r>
+      <w:r>
+        <w:rPr>
+          <w:lang w:val="en-US"/>
+        </w:rPr>
+        <w:t xml:space="preserve">number of pull request during a defined amount of time, it can be the number of pull request opened or the number of pull request merged per week or the average time to merge which is related to the cycle time. It gives you a good preview of the global work velocity of the team. As for the productivity metrics it is interesting to watch the variations of these values as for instance, </w:t>
+      </w:r>
+      <w:r>
+        <w:rPr>
+          <w:lang w:val="en-US"/>
+        </w:rPr>
+        <w:lastRenderedPageBreak/>
+        <w:t>if the values does not raise hiring more people in the teams, that means there might be a problem in the process like technical debts. And if the values are increasing too quickly it can be a sign of a quality issue.</w:t>
+      </w:r>
+    </w:p>
+    <w:p>
+      <w:pPr>
+        <w:jc w:val="both"/>
+        <w:rPr>
+          <w:lang w:val="en-US"/>
+        </w:rPr>
+      </w:pPr>
+    </w:p>
+    <w:p>
+      <w:pPr>
+        <w:jc w:val="both"/>
+        <w:rPr>
+          <w:lang w:val="en-US"/>
+        </w:rPr>
+      </w:pPr>
+      <w:r>
+        <w:rPr>
+          <w:b/>
+          <w:lang w:val="en-US"/>
+        </w:rPr>
+        <w:t>Work in progress</w:t>
+      </w:r>
+    </w:p>
+    <w:p>
+      <w:pPr>
+        <w:jc w:val="both"/>
+        <w:rPr>
+          <w:lang w:val="en-US"/>
+        </w:rPr>
+      </w:pPr>
+      <w:r>
+        <w:rPr>
+          <w:lang w:val="en-US"/>
+        </w:rPr>
+        <w:t>The work in progress is the measure of the number of tasks that are currently opened and worked on</w:t>
+      </w:r>
+      <w:r>
+        <w:rPr>
+          <w:lang w:val="en-US"/>
+        </w:rPr>
+        <w:t>, it is a real-time indicator of the team</w:t>
+      </w:r>
+      <w:r>
+        <w:rPr>
+          <w:lang w:val="en-US"/>
+        </w:rPr>
+        <w:t>’</w:t>
+      </w:r>
+      <w:r>
+        <w:rPr>
+          <w:lang w:val="en-US"/>
+        </w:rPr>
+        <w:t xml:space="preserve">s </w:t>
+      </w:r>
+      <w:r>
+        <w:rPr>
+          <w:lang w:val="en-US"/>
+        </w:rPr>
+        <w:t xml:space="preserve">current </w:t>
+      </w:r>
+      <w:r>
+        <w:rPr>
+          <w:lang w:val="en-US"/>
+        </w:rPr>
+        <w:t>workload.</w:t>
+      </w:r>
+      <w:r>
+        <w:rPr>
+          <w:lang w:val="en-US"/>
+        </w:rPr>
+        <w:t xml:space="preserve"> This metric should be stable through the process, again it is good to monitor the changes in the trend. If the value increase it can means that the team is facing some issues, some problems they are stuck on.</w:t>
+      </w:r>
+      <w:r>
+        <w:rPr>
+          <w:lang w:val="en-US"/>
+        </w:rPr>
+        <w:t xml:space="preserve"> This number should also be close to the number of members in the team, a good way to verify that is to measure the number of opened tasks per contributors.</w:t>
+      </w:r>
+      <w:r>
+        <w:rPr>
+          <w:lang w:val="en-US"/>
+        </w:rPr>
+        <w:t xml:space="preserve"> A developer that works on too many tasks at a time won’t be as efficient as if he was concentrated on only one.</w:t>
+      </w:r>
+    </w:p>
+    <w:p>
+      <w:pPr>
+        <w:rPr>
+          <w:lang w:val="en-US"/>
+        </w:rPr>
+      </w:pPr>
+    </w:p>
+    <w:p>
+      <w:pPr>
+        <w:pStyle w:val="Titre1"/>
+        <w:rPr>
+          <w:lang w:val="en-US"/>
+        </w:rPr>
+      </w:pPr>
+      <w:r>
+        <w:rPr>
+          <w:lang w:val="en-US"/>
+        </w:rPr>
+        <w:t>Notes (temporary)</w:t>
+      </w:r>
+      <w:bookmarkEnd w:id="0"/>
+    </w:p>
+    <w:p>
+      <w:pPr>
+        <w:rPr>
+          <w:lang w:val="en-US"/>
+        </w:rPr>
+      </w:pPr>
+      <w:r>
+        <w:rPr>
+          <w:lang w:val="en-US"/>
+        </w:rPr>
+        <w:t>The metrics alone can’t t</w:t>
+      </w:r>
+      <w:r>
+        <w:rPr>
+          <w:lang w:val="en-US"/>
+        </w:rPr>
+        <w:t xml:space="preserve">ell you the story, it should always be a discussion starter only. </w:t>
+      </w:r>
+      <w:r>
+        <w:rPr>
+          <w:lang w:val="en-US"/>
+        </w:rPr>
+        <w:t>Don’t evaluate contributors on the metrics, looking for why the metrics are like this discussing with the protagonists will tell you what the metrics actually means.</w:t>
+      </w:r>
+      <w:r>
+        <w:rPr>
+          <w:lang w:val="en-US"/>
+        </w:rPr>
+        <w:t xml:space="preserve"> Metrics are indicators but can’t be relevant of an individual effort. An human interpretation is necessary to find what happens in a team.</w:t>
+      </w:r>
+    </w:p>
+    <w:p>
+      <w:pPr>
+        <w:rPr>
+          <w:lang w:val="en-US"/>
+        </w:rPr>
+      </w:pPr>
+      <w:r>
+        <w:rPr>
+          <w:lang w:val="en-US"/>
+        </w:rPr>
+        <w:t>Story points (define points for every task) but a 5 points task can be longer to implements than 20 1point tasks.</w:t>
+      </w:r>
+      <w:r>
+        <w:rPr>
+          <w:lang w:val="en-US"/>
+        </w:rPr>
+        <w:t xml:space="preserve"> Ticket close rate, the number of stories/story points </w:t>
+      </w:r>
+      <w:r>
+        <w:rPr>
+          <w:lang w:val="en-US"/>
+        </w:rPr>
+        <w:t>the team/individual has solved during a certain amount of time</w:t>
+      </w:r>
+      <w:r>
+        <w:rPr>
+          <w:lang w:val="en-US"/>
+        </w:rPr>
+        <w:t xml:space="preserve"> [one of most misleading, never to use to evaluate individuals]</w:t>
+      </w:r>
+      <w:r>
+        <w:rPr>
+          <w:lang w:val="en-US"/>
+        </w:rPr>
+        <w:t xml:space="preserve"> can evaluate the average speed of the team and identify if someone is stuck on a task</w:t>
+      </w:r>
+      <w:r>
+        <w:rPr>
+          <w:lang w:val="en-US"/>
+        </w:rPr>
+        <w:t>.</w:t>
+      </w:r>
+    </w:p>
+    <w:p>
+      <w:pPr>
+        <w:rPr>
+          <w:lang w:val="en-US"/>
+        </w:rPr>
+      </w:pPr>
+      <w:r>
+        <w:rPr>
+          <w:lang w:val="en-US"/>
+        </w:rPr>
+        <w:t>Lines of code or impact</w:t>
       </w:r>
       <w:bookmarkStart w:id="1" w:name="_GoBack"/>
       <w:bookmarkEnd w:id="1"/>
-    </w:p>
-    <w:p>
-      <w:pPr>
-        <w:rPr>
-          <w:lang w:val="en-US"/>
-        </w:rPr>
-      </w:pPr>
-    </w:p>
-    <w:p>
-      <w:pPr>
-        <w:pStyle w:val="Titre1"/>
-        <w:rPr>
-          <w:lang w:val="en-US"/>
-        </w:rPr>
-      </w:pPr>
-      <w:r>
-        <w:rPr>
-          <w:lang w:val="en-US"/>
-        </w:rPr>
-        <w:t>Notes (temporary)</w:t>
-      </w:r>
-      <w:bookmarkEnd w:id="0"/>
-    </w:p>
-    <w:p>
-      <w:pPr>
-        <w:rPr>
-          <w:lang w:val="en-US"/>
-        </w:rPr>
-      </w:pPr>
-      <w:r>
-        <w:rPr>
-          <w:lang w:val="en-US"/>
-        </w:rPr>
-        <w:t>The metrics alone can’t t</w:t>
-      </w:r>
-      <w:r>
-        <w:rPr>
-          <w:lang w:val="en-US"/>
-        </w:rPr>
-        <w:t xml:space="preserve">ell you the story, it should always be a discussion starter only. </w:t>
-      </w:r>
-      <w:r>
-        <w:rPr>
-          <w:lang w:val="en-US"/>
-        </w:rPr>
-        <w:t>Don’t evaluate contributors on the metrics, looking for why the metrics are like this discussing with the protagonists will tell you what the metrics actually means.</w:t>
-      </w:r>
-      <w:r>
-        <w:rPr>
-          <w:lang w:val="en-US"/>
-        </w:rPr>
-        <w:t xml:space="preserve"> Metrics are indicators but can’t be relevant of an individual effort. An human interpretation is necessary to find what happens in a team.</w:t>
-      </w:r>
-    </w:p>
-    <w:p>
-      <w:pPr>
-        <w:rPr>
-          <w:lang w:val="en-US"/>
-        </w:rPr>
-      </w:pPr>
-      <w:r>
-        <w:rPr>
-          <w:lang w:val="en-US"/>
-        </w:rPr>
-        <w:t>Story points (define points for every task) but a 5 points task can be longer to implements than 20 1point tasks.</w:t>
-      </w:r>
-      <w:r>
-        <w:rPr>
-          <w:lang w:val="en-US"/>
-        </w:rPr>
-        <w:t xml:space="preserve"> Ticket close rate, the number of stories/story points </w:t>
-      </w:r>
-      <w:r>
-        <w:rPr>
-          <w:lang w:val="en-US"/>
-        </w:rPr>
-        <w:t>the team/individual has solved during a certain amount of time</w:t>
-      </w:r>
-      <w:r>
-        <w:rPr>
-          <w:lang w:val="en-US"/>
-        </w:rPr>
-        <w:t xml:space="preserve"> [one of most misleading, never to use to evaluate individuals]</w:t>
-      </w:r>
-      <w:r>
-        <w:rPr>
-          <w:lang w:val="en-US"/>
-        </w:rPr>
-        <w:t xml:space="preserve"> can evaluate the average speed of the team and identify if someone is stuck on a task</w:t>
-      </w:r>
       <w:r>
         <w:rPr>
           <w:lang w:val="en-US"/>
         </w:rPr>
         <w:t>.</w:t>
-      </w:r>
-    </w:p>
-    <w:p>
-      <w:pPr>
-        <w:rPr>
-          <w:lang w:val="en-US"/>
-        </w:rPr>
-      </w:pPr>
-      <w:r>
-        <w:rPr>
-          <w:lang w:val="en-US"/>
-        </w:rPr>
-        <w:t>Lines of code or impact</w:t>
-      </w:r>
-      <w:r>
-        <w:rPr>
-          <w:lang w:val="en-US"/>
-        </w:rPr>
-        <w:t xml:space="preserve">, </w:t>
-      </w:r>
-      <w:r>
-        <w:rPr>
-          <w:lang w:val="en-US"/>
-        </w:rPr>
-        <w:t>like LoC but a little bit shittier.</w:t>
       </w:r>
     </w:p>
     <w:p>
@@ -3445,6 +3787,7 @@
   <w:rsids>
     <w:rsidRoot w:val="000C27F1"/>
     <w:rsid w:val="000C27F1"/>
+    <w:rsid w:val="00736903"/>
     <w:rsid w:val="00B62090"/>
     <w:rsid w:val="00E63AC6"/>
     <w:rsid w:val="00FC0618"/>
@@ -4198,7 +4541,7 @@
 </file>
 
 <file path=customXml/itemProps2.xml><?xml version="1.0" encoding="utf-8"?>
-<ds:datastoreItem xmlns:ds="http://schemas.openxmlformats.org/officeDocument/2006/customXml" ds:itemID="{7BF8BBFE-74FE-4D7C-8889-9ECC31AB8D63}">
+<ds:datastoreItem xmlns:ds="http://schemas.openxmlformats.org/officeDocument/2006/customXml" ds:itemID="{567938A4-A029-4DE8-9939-8C23BBF95C81}">
   <ds:schemaRefs>
     <ds:schemaRef ds:uri="http://schemas.openxmlformats.org/officeDocument/2006/bibliography"/>
   </ds:schemaRefs>

</xml_diff>

<commit_message>
Measurement Enginerring Report enhancement 2
</commit_message>
<xml_diff>
--- a/MeasuringEngineeringReport.docx
+++ b/MeasuringEngineeringReport.docx
@@ -691,13 +691,14 @@
               <w:r>
                 <w:fldChar w:fldCharType="separate"/>
               </w:r>
-              <w:hyperlink w:anchor="_Toc24019588" w:history="1">
+              <w:hyperlink w:anchor="_Toc24149182" w:history="1">
                 <w:r>
                   <w:rPr>
                     <w:rStyle w:val="Lienhypertexte"/>
                     <w:noProof/>
-                  </w:rPr>
-                  <w:t>Notes (temporary)</w:t>
+                    <w:lang w:val="en-US"/>
+                  </w:rPr>
+                  <w:t>Introduction</w:t>
                 </w:r>
                 <w:r>
                   <w:rPr>
@@ -718,7 +719,7 @@
                     <w:noProof/>
                     <w:webHidden/>
                   </w:rPr>
-                  <w:instrText xml:space="preserve"> PAGEREF _Toc24019588 \h </w:instrText>
+                  <w:instrText xml:space="preserve"> PAGEREF _Toc24149182 \h </w:instrText>
                 </w:r>
                 <w:r>
                   <w:rPr>
@@ -739,6 +740,77 @@
                     <w:webHidden/>
                   </w:rPr>
                   <w:t>2</w:t>
+                </w:r>
+                <w:r>
+                  <w:rPr>
+                    <w:noProof/>
+                    <w:webHidden/>
+                  </w:rPr>
+                  <w:fldChar w:fldCharType="end"/>
+                </w:r>
+              </w:hyperlink>
+            </w:p>
+            <w:p>
+              <w:pPr>
+                <w:pStyle w:val="TM1"/>
+                <w:tabs>
+                  <w:tab w:val="right" w:leader="dot" w:pos="9062"/>
+                </w:tabs>
+                <w:rPr>
+                  <w:rFonts w:eastAsiaTheme="minorEastAsia"/>
+                  <w:noProof/>
+                  <w:lang w:eastAsia="fr-FR"/>
+                </w:rPr>
+              </w:pPr>
+              <w:hyperlink w:anchor="_Toc24149183" w:history="1">
+                <w:r>
+                  <w:rPr>
+                    <w:rStyle w:val="Lienhypertexte"/>
+                    <w:noProof/>
+                    <w:lang w:val="en-US"/>
+                  </w:rPr>
+                  <w:t>Software engineering metrics</w:t>
+                </w:r>
+                <w:r>
+                  <w:rPr>
+                    <w:noProof/>
+                    <w:webHidden/>
+                  </w:rPr>
+                  <w:tab/>
+                </w:r>
+                <w:r>
+                  <w:rPr>
+                    <w:noProof/>
+                    <w:webHidden/>
+                  </w:rPr>
+                  <w:fldChar w:fldCharType="begin"/>
+                </w:r>
+                <w:r>
+                  <w:rPr>
+                    <w:noProof/>
+                    <w:webHidden/>
+                  </w:rPr>
+                  <w:instrText xml:space="preserve"> PAGEREF _Toc24149183 \h </w:instrText>
+                </w:r>
+                <w:r>
+                  <w:rPr>
+                    <w:noProof/>
+                    <w:webHidden/>
+                  </w:rPr>
+                </w:r>
+                <w:r>
+                  <w:rPr>
+                    <w:noProof/>
+                    <w:webHidden/>
+                  </w:rPr>
+                  <w:fldChar w:fldCharType="separate"/>
+                </w:r>
+                <w:r>
+                  <w:rPr>
+                    <w:noProof/>
+                    <w:webHidden/>
+                  </w:rPr>
+                  <w:t>3</w:t>
                 </w:r>
                 <w:r>
                   <w:rPr>
@@ -761,13 +833,14 @@
                   <w:lang w:eastAsia="fr-FR"/>
                 </w:rPr>
               </w:pPr>
-              <w:hyperlink w:anchor="_Toc24019589" w:history="1">
+              <w:hyperlink w:anchor="_Toc24149184" w:history="1">
                 <w:r>
                   <w:rPr>
                     <w:rStyle w:val="Lienhypertexte"/>
                     <w:noProof/>
-                  </w:rPr>
-                  <w:t>Data measurement methods</w:t>
+                    <w:lang w:val="en-US"/>
+                  </w:rPr>
+                  <w:t>Productivity metrics</w:t>
                 </w:r>
                 <w:r>
                   <w:rPr>
@@ -788,7 +861,7 @@
                     <w:noProof/>
                     <w:webHidden/>
                   </w:rPr>
-                  <w:instrText xml:space="preserve"> PAGEREF _Toc24019589 \h </w:instrText>
+                  <w:instrText xml:space="preserve"> PAGEREF _Toc24149184 \h </w:instrText>
                 </w:r>
                 <w:r>
                   <w:rPr>
@@ -808,7 +881,7 @@
                     <w:noProof/>
                     <w:webHidden/>
                   </w:rPr>
-                  <w:t>2</w:t>
+                  <w:t>3</w:t>
                 </w:r>
                 <w:r>
                   <w:rPr>
@@ -831,13 +904,14 @@
                   <w:lang w:eastAsia="fr-FR"/>
                 </w:rPr>
               </w:pPr>
-              <w:hyperlink w:anchor="_Toc24019590" w:history="1">
+              <w:hyperlink w:anchor="_Toc24149185" w:history="1">
                 <w:r>
                   <w:rPr>
                     <w:rStyle w:val="Lienhypertexte"/>
                     <w:noProof/>
-                  </w:rPr>
-                  <w:t>Aviable platforms</w:t>
+                    <w:lang w:val="en-US"/>
+                  </w:rPr>
+                  <w:t>Process metrics</w:t>
                 </w:r>
                 <w:r>
                   <w:rPr>
@@ -858,7 +932,7 @@
                     <w:noProof/>
                     <w:webHidden/>
                   </w:rPr>
-                  <w:instrText xml:space="preserve"> PAGEREF _Toc24019590 \h </w:instrText>
+                  <w:instrText xml:space="preserve"> PAGEREF _Toc24149185 \h </w:instrText>
                 </w:r>
                 <w:r>
                   <w:rPr>
@@ -878,7 +952,7 @@
                     <w:noProof/>
                     <w:webHidden/>
                   </w:rPr>
-                  <w:t>2</w:t>
+                  <w:t>5</w:t>
                 </w:r>
                 <w:r>
                   <w:rPr>
@@ -901,13 +975,14 @@
                   <w:lang w:eastAsia="fr-FR"/>
                 </w:rPr>
               </w:pPr>
-              <w:hyperlink w:anchor="_Toc24019591" w:history="1">
+              <w:hyperlink w:anchor="_Toc24149186" w:history="1">
                 <w:r>
                   <w:rPr>
                     <w:rStyle w:val="Lienhypertexte"/>
                     <w:noProof/>
-                  </w:rPr>
-                  <w:t>Algorithms</w:t>
+                    <w:lang w:val="en-US"/>
+                  </w:rPr>
+                  <w:t>Quality metrics</w:t>
                 </w:r>
                 <w:r>
                   <w:rPr>
@@ -928,7 +1003,7 @@
                     <w:noProof/>
                     <w:webHidden/>
                   </w:rPr>
-                  <w:instrText xml:space="preserve"> PAGEREF _Toc24019591 \h </w:instrText>
+                  <w:instrText xml:space="preserve"> PAGEREF _Toc24149186 \h </w:instrText>
                 </w:r>
                 <w:r>
                   <w:rPr>
@@ -948,7 +1023,78 @@
                     <w:noProof/>
                     <w:webHidden/>
                   </w:rPr>
-                  <w:t>2</w:t>
+                  <w:t>6</w:t>
+                </w:r>
+                <w:r>
+                  <w:rPr>
+                    <w:noProof/>
+                    <w:webHidden/>
+                  </w:rPr>
+                  <w:fldChar w:fldCharType="end"/>
+                </w:r>
+              </w:hyperlink>
+            </w:p>
+            <w:p>
+              <w:pPr>
+                <w:pStyle w:val="TM1"/>
+                <w:tabs>
+                  <w:tab w:val="right" w:leader="dot" w:pos="9062"/>
+                </w:tabs>
+                <w:rPr>
+                  <w:rFonts w:eastAsiaTheme="minorEastAsia"/>
+                  <w:noProof/>
+                  <w:lang w:eastAsia="fr-FR"/>
+                </w:rPr>
+              </w:pPr>
+              <w:hyperlink w:anchor="_Toc24149187" w:history="1">
+                <w:r>
+                  <w:rPr>
+                    <w:rStyle w:val="Lienhypertexte"/>
+                    <w:noProof/>
+                    <w:lang w:val="en-US"/>
+                  </w:rPr>
+                  <w:t>Notes (temporary)</w:t>
+                </w:r>
+                <w:r>
+                  <w:rPr>
+                    <w:noProof/>
+                    <w:webHidden/>
+                  </w:rPr>
+                  <w:tab/>
+                </w:r>
+                <w:r>
+                  <w:rPr>
+                    <w:noProof/>
+                    <w:webHidden/>
+                  </w:rPr>
+                  <w:fldChar w:fldCharType="begin"/>
+                </w:r>
+                <w:r>
+                  <w:rPr>
+                    <w:noProof/>
+                    <w:webHidden/>
+                  </w:rPr>
+                  <w:instrText xml:space="preserve"> PAGEREF _Toc24149187 \h </w:instrText>
+                </w:r>
+                <w:r>
+                  <w:rPr>
+                    <w:noProof/>
+                    <w:webHidden/>
+                  </w:rPr>
+                </w:r>
+                <w:r>
+                  <w:rPr>
+                    <w:noProof/>
+                    <w:webHidden/>
+                  </w:rPr>
+                  <w:fldChar w:fldCharType="separate"/>
+                </w:r>
+                <w:r>
+                  <w:rPr>
+                    <w:noProof/>
+                    <w:webHidden/>
+                  </w:rPr>
+                  <w:t>6</w:t>
                 </w:r>
                 <w:r>
                   <w:rPr>
@@ -971,12 +1117,224 @@
                   <w:lang w:eastAsia="fr-FR"/>
                 </w:rPr>
               </w:pPr>
-              <w:hyperlink w:anchor="_Toc24019592" w:history="1">
+              <w:hyperlink w:anchor="_Toc24149188" w:history="1">
                 <w:r>
                   <w:rPr>
                     <w:rStyle w:val="Lienhypertexte"/>
                     <w:noProof/>
                   </w:rPr>
+                  <w:t>Data measurement methods</w:t>
+                </w:r>
+                <w:r>
+                  <w:rPr>
+                    <w:noProof/>
+                    <w:webHidden/>
+                  </w:rPr>
+                  <w:tab/>
+                </w:r>
+                <w:r>
+                  <w:rPr>
+                    <w:noProof/>
+                    <w:webHidden/>
+                  </w:rPr>
+                  <w:fldChar w:fldCharType="begin"/>
+                </w:r>
+                <w:r>
+                  <w:rPr>
+                    <w:noProof/>
+                    <w:webHidden/>
+                  </w:rPr>
+                  <w:instrText xml:space="preserve"> PAGEREF _Toc24149188 \h </w:instrText>
+                </w:r>
+                <w:r>
+                  <w:rPr>
+                    <w:noProof/>
+                    <w:webHidden/>
+                  </w:rPr>
+                </w:r>
+                <w:r>
+                  <w:rPr>
+                    <w:noProof/>
+                    <w:webHidden/>
+                  </w:rPr>
+                  <w:fldChar w:fldCharType="separate"/>
+                </w:r>
+                <w:r>
+                  <w:rPr>
+                    <w:noProof/>
+                    <w:webHidden/>
+                  </w:rPr>
+                  <w:t>7</w:t>
+                </w:r>
+                <w:r>
+                  <w:rPr>
+                    <w:noProof/>
+                    <w:webHidden/>
+                  </w:rPr>
+                  <w:fldChar w:fldCharType="end"/>
+                </w:r>
+              </w:hyperlink>
+            </w:p>
+            <w:p>
+              <w:pPr>
+                <w:pStyle w:val="TM2"/>
+                <w:tabs>
+                  <w:tab w:val="right" w:leader="dot" w:pos="9062"/>
+                </w:tabs>
+                <w:rPr>
+                  <w:rFonts w:eastAsiaTheme="minorEastAsia"/>
+                  <w:noProof/>
+                  <w:lang w:eastAsia="fr-FR"/>
+                </w:rPr>
+              </w:pPr>
+              <w:hyperlink w:anchor="_Toc24149189" w:history="1">
+                <w:r>
+                  <w:rPr>
+                    <w:rStyle w:val="Lienhypertexte"/>
+                    <w:noProof/>
+                  </w:rPr>
+                  <w:t>Available platforms</w:t>
+                </w:r>
+                <w:r>
+                  <w:rPr>
+                    <w:noProof/>
+                    <w:webHidden/>
+                  </w:rPr>
+                  <w:tab/>
+                </w:r>
+                <w:r>
+                  <w:rPr>
+                    <w:noProof/>
+                    <w:webHidden/>
+                  </w:rPr>
+                  <w:fldChar w:fldCharType="begin"/>
+                </w:r>
+                <w:r>
+                  <w:rPr>
+                    <w:noProof/>
+                    <w:webHidden/>
+                  </w:rPr>
+                  <w:instrText xml:space="preserve"> PAGEREF _Toc24149189 \h </w:instrText>
+                </w:r>
+                <w:r>
+                  <w:rPr>
+                    <w:noProof/>
+                    <w:webHidden/>
+                  </w:rPr>
+                </w:r>
+                <w:r>
+                  <w:rPr>
+                    <w:noProof/>
+                    <w:webHidden/>
+                  </w:rPr>
+                  <w:fldChar w:fldCharType="separate"/>
+                </w:r>
+                <w:r>
+                  <w:rPr>
+                    <w:noProof/>
+                    <w:webHidden/>
+                  </w:rPr>
+                  <w:t>7</w:t>
+                </w:r>
+                <w:r>
+                  <w:rPr>
+                    <w:noProof/>
+                    <w:webHidden/>
+                  </w:rPr>
+                  <w:fldChar w:fldCharType="end"/>
+                </w:r>
+              </w:hyperlink>
+            </w:p>
+            <w:p>
+              <w:pPr>
+                <w:pStyle w:val="TM2"/>
+                <w:tabs>
+                  <w:tab w:val="right" w:leader="dot" w:pos="9062"/>
+                </w:tabs>
+                <w:rPr>
+                  <w:rFonts w:eastAsiaTheme="minorEastAsia"/>
+                  <w:noProof/>
+                  <w:lang w:eastAsia="fr-FR"/>
+                </w:rPr>
+              </w:pPr>
+              <w:hyperlink w:anchor="_Toc24149190" w:history="1">
+                <w:r>
+                  <w:rPr>
+                    <w:rStyle w:val="Lienhypertexte"/>
+                    <w:noProof/>
+                    <w:lang w:val="en-US"/>
+                  </w:rPr>
+                  <w:t>Algorithms</w:t>
+                </w:r>
+                <w:r>
+                  <w:rPr>
+                    <w:noProof/>
+                    <w:webHidden/>
+                  </w:rPr>
+                  <w:tab/>
+                </w:r>
+                <w:r>
+                  <w:rPr>
+                    <w:noProof/>
+                    <w:webHidden/>
+                  </w:rPr>
+                  <w:fldChar w:fldCharType="begin"/>
+                </w:r>
+                <w:r>
+                  <w:rPr>
+                    <w:noProof/>
+                    <w:webHidden/>
+                  </w:rPr>
+                  <w:instrText xml:space="preserve"> PAGEREF _Toc24149190 \h </w:instrText>
+                </w:r>
+                <w:r>
+                  <w:rPr>
+                    <w:noProof/>
+                    <w:webHidden/>
+                  </w:rPr>
+                </w:r>
+                <w:r>
+                  <w:rPr>
+                    <w:noProof/>
+                    <w:webHidden/>
+                  </w:rPr>
+                  <w:fldChar w:fldCharType="separate"/>
+                </w:r>
+                <w:r>
+                  <w:rPr>
+                    <w:noProof/>
+                    <w:webHidden/>
+                  </w:rPr>
+                  <w:t>7</w:t>
+                </w:r>
+                <w:r>
+                  <w:rPr>
+                    <w:noProof/>
+                    <w:webHidden/>
+                  </w:rPr>
+                  <w:fldChar w:fldCharType="end"/>
+                </w:r>
+              </w:hyperlink>
+            </w:p>
+            <w:p>
+              <w:pPr>
+                <w:pStyle w:val="TM2"/>
+                <w:tabs>
+                  <w:tab w:val="right" w:leader="dot" w:pos="9062"/>
+                </w:tabs>
+                <w:rPr>
+                  <w:rFonts w:eastAsiaTheme="minorEastAsia"/>
+                  <w:noProof/>
+                  <w:lang w:eastAsia="fr-FR"/>
+                </w:rPr>
+              </w:pPr>
+              <w:hyperlink w:anchor="_Toc24149191" w:history="1">
+                <w:r>
+                  <w:rPr>
+                    <w:rStyle w:val="Lienhypertexte"/>
+                    <w:noProof/>
+                    <w:lang w:val="en-US"/>
+                  </w:rPr>
                   <w:t>Sources</w:t>
                 </w:r>
                 <w:r>
@@ -998,7 +1356,7 @@
                     <w:noProof/>
                     <w:webHidden/>
                   </w:rPr>
-                  <w:instrText xml:space="preserve"> PAGEREF _Toc24019592 \h </w:instrText>
+                  <w:instrText xml:space="preserve"> PAGEREF _Toc24149191 \h </w:instrText>
                 </w:r>
                 <w:r>
                   <w:rPr>
@@ -1018,7 +1376,7 @@
                     <w:noProof/>
                     <w:webHidden/>
                   </w:rPr>
-                  <w:t>2</w:t>
+                  <w:t>7</w:t>
                 </w:r>
                 <w:r>
                   <w:rPr>
@@ -1055,7 +1413,7 @@
           <w:lang w:val="en-US"/>
         </w:rPr>
       </w:pPr>
-      <w:bookmarkStart w:id="0" w:name="_Toc24019588"/>
+      <w:bookmarkStart w:id="0" w:name="_Toc24149182"/>
       <w:r>
         <w:rPr>
           <w:lang w:val="en-US"/>
@@ -1063,6 +1421,7 @@
         <w:lastRenderedPageBreak/>
         <w:t>Introduction</w:t>
       </w:r>
+      <w:bookmarkEnd w:id="0"/>
     </w:p>
     <w:p>
       <w:pPr>
@@ -1201,6 +1560,7 @@
           <w:lang w:val="en-US"/>
         </w:rPr>
       </w:pPr>
+      <w:bookmarkStart w:id="1" w:name="_Toc24149183"/>
       <w:r>
         <w:rPr>
           <w:lang w:val="en-US"/>
@@ -1208,6 +1568,7 @@
         <w:lastRenderedPageBreak/>
         <w:t>Software engineering metrics</w:t>
       </w:r>
+      <w:bookmarkEnd w:id="1"/>
     </w:p>
     <w:p>
       <w:pPr>
@@ -1317,12 +1678,14 @@
           <w:lang w:val="en-US"/>
         </w:rPr>
       </w:pPr>
+      <w:bookmarkStart w:id="2" w:name="_Toc24149184"/>
       <w:r>
         <w:rPr>
           <w:lang w:val="en-US"/>
         </w:rPr>
         <w:t>Productivity metrics</w:t>
       </w:r>
+      <w:bookmarkEnd w:id="2"/>
     </w:p>
     <w:p>
       <w:pPr>
@@ -1678,12 +2041,14 @@
           <w:lang w:val="en-US"/>
         </w:rPr>
       </w:pPr>
+      <w:bookmarkStart w:id="3" w:name="_Toc24149185"/>
       <w:r>
         <w:rPr>
           <w:lang w:val="en-US"/>
         </w:rPr>
         <w:t>Process metrics</w:t>
       </w:r>
+      <w:bookmarkEnd w:id="3"/>
     </w:p>
     <w:p>
       <w:pPr>
@@ -1984,6 +2349,513 @@
         </w:rPr>
         <w:t xml:space="preserve"> A developer that works on too many tasks at a time won’t be as efficient as if he was concentrated on only one.</w:t>
       </w:r>
+      <w:r>
+        <w:rPr>
+          <w:lang w:val="en-US"/>
+        </w:rPr>
+        <w:t xml:space="preserve"> It is an important thing that can be improved</w:t>
+      </w:r>
+      <w:r>
+        <w:rPr>
+          <w:lang w:val="en-US"/>
+        </w:rPr>
+        <w:t>.</w:t>
+      </w:r>
+    </w:p>
+    <w:p>
+      <w:pPr>
+        <w:jc w:val="both"/>
+        <w:rPr>
+          <w:lang w:val="en-US"/>
+        </w:rPr>
+      </w:pPr>
+    </w:p>
+    <w:p>
+      <w:pPr>
+        <w:jc w:val="both"/>
+        <w:rPr>
+          <w:lang w:val="en-US"/>
+        </w:rPr>
+      </w:pPr>
+      <w:r>
+        <w:rPr>
+          <w:b/>
+          <w:lang w:val="en-US"/>
+        </w:rPr>
+        <w:t xml:space="preserve">Commit </w:t>
+      </w:r>
+      <w:r>
+        <w:rPr>
+          <w:b/>
+          <w:lang w:val="en-US"/>
+        </w:rPr>
+        <w:t>and</w:t>
+      </w:r>
+      <w:r>
+        <w:rPr>
+          <w:b/>
+          <w:lang w:val="en-US"/>
+        </w:rPr>
+        <w:t xml:space="preserve"> pull request risks</w:t>
+      </w:r>
+    </w:p>
+    <w:p>
+      <w:pPr>
+        <w:jc w:val="both"/>
+        <w:rPr>
+          <w:lang w:val="en-US"/>
+        </w:rPr>
+      </w:pPr>
+      <w:r>
+        <w:rPr>
+          <w:lang w:val="en-US"/>
+        </w:rPr>
+        <w:t xml:space="preserve">During the development of software it is common to encounter versions problems, developers are coding and pushing code and somehow the application has bugs, it means one or more previous commits produced a corrupted release. To prevent this to happen or at least decrease the chances that it happens, it can be useful to monitor the commit and pull request risks, I mean the chances that a commit/pull create an issue. </w:t>
+      </w:r>
+      <w:r>
+        <w:rPr>
+          <w:lang w:val="en-US"/>
+        </w:rPr>
+        <w:t>It can be calculated measuring the amount of changed code, the percentage of it that edits old code, the number of edit locations</w:t>
+      </w:r>
+      <w:r>
+        <w:rPr>
+          <w:lang w:val="en-US"/>
+        </w:rPr>
+        <w:t xml:space="preserve"> in the files, the number of files changed, the severity of the old code editions, and how much changes compared to other requests in the history of the project.</w:t>
+      </w:r>
+      <w:r>
+        <w:rPr>
+          <w:lang w:val="en-US"/>
+        </w:rPr>
+        <w:t xml:space="preserve"> The goal is obviously to keep the risks down and one way to do it is to increase the commit/pull frequency as it lower the changes in each of them.</w:t>
+      </w:r>
+    </w:p>
+    <w:p>
+      <w:pPr>
+        <w:jc w:val="both"/>
+        <w:rPr>
+          <w:lang w:val="en-US"/>
+        </w:rPr>
+      </w:pPr>
+    </w:p>
+    <w:p>
+      <w:pPr>
+        <w:pStyle w:val="Titre2"/>
+        <w:rPr>
+          <w:lang w:val="en-US"/>
+        </w:rPr>
+      </w:pPr>
+      <w:bookmarkStart w:id="4" w:name="_Toc24149186"/>
+      <w:r>
+        <w:rPr>
+          <w:lang w:val="en-US"/>
+        </w:rPr>
+        <w:t>Quality metrics</w:t>
+      </w:r>
+      <w:bookmarkEnd w:id="4"/>
+    </w:p>
+    <w:p>
+      <w:pPr>
+        <w:jc w:val="both"/>
+        <w:rPr>
+          <w:lang w:val="en-US"/>
+        </w:rPr>
+      </w:pPr>
+      <w:r>
+        <w:rPr>
+          <w:lang w:val="en-US"/>
+        </w:rPr>
+        <w:t xml:space="preserve">The development process take place on three dimensions, the </w:t>
+      </w:r>
+      <w:r>
+        <w:rPr>
+          <w:lang w:val="en-US"/>
+        </w:rPr>
+        <w:t>quantity</w:t>
+      </w:r>
+      <w:r>
+        <w:rPr>
+          <w:lang w:val="en-US"/>
+        </w:rPr>
+        <w:t>, the quality and the time. The goals of the metrics is to improve each one of them without having a negative effect on the others</w:t>
+      </w:r>
+      <w:r>
+        <w:rPr>
+          <w:lang w:val="en-US"/>
+        </w:rPr>
+        <w:t xml:space="preserve">, it is hard to find the perfect balance as </w:t>
+      </w:r>
+      <w:r>
+        <w:rPr>
+          <w:lang w:val="en-US"/>
+        </w:rPr>
+        <w:t xml:space="preserve">a better quality means more time spent on each feature so either more time or less features, and more features implies more time spent or </w:t>
+      </w:r>
+      <w:r>
+        <w:rPr>
+          <w:lang w:val="en-US"/>
+        </w:rPr>
+        <w:t xml:space="preserve">more risks on the code quality… </w:t>
+      </w:r>
+      <w:r>
+        <w:rPr>
+          <w:lang w:val="en-US"/>
+        </w:rPr>
+        <w:t xml:space="preserve">It is important for a project management to take in consideration all these parameters as each one will have an influence on the result. </w:t>
+      </w:r>
+      <w:r>
+        <w:rPr>
+          <w:lang w:val="en-US"/>
+        </w:rPr>
+        <w:t>The quality metrics are used on releases as a good quality isn’t just good for the customer, a code of quality will be easier to work on and as a friend of mine usually says :</w:t>
+      </w:r>
+    </w:p>
+    <w:p>
+      <w:pPr>
+        <w:pStyle w:val="Citation"/>
+        <w:rPr>
+          <w:lang w:val="en-US"/>
+        </w:rPr>
+      </w:pPr>
+      <w:r>
+        <w:rPr>
+          <w:lang w:val="en-US"/>
+        </w:rPr>
+        <w:t xml:space="preserve">“You have to learn to lose time to gain </w:t>
+      </w:r>
+      <w:r>
+        <w:rPr>
+          <w:lang w:val="en-US"/>
+        </w:rPr>
+        <w:t>time</w:t>
+      </w:r>
+      <w:r>
+        <w:rPr>
+          <w:lang w:val="en-US"/>
+        </w:rPr>
+        <w:t>” (translated in English)</w:t>
+      </w:r>
+      <w:r>
+        <w:rPr>
+          <w:lang w:val="en-US"/>
+        </w:rPr>
+        <w:t xml:space="preserve"> – Thierry Charles a Fortinet engineer</w:t>
+      </w:r>
+    </w:p>
+    <w:p>
+      <w:pPr>
+        <w:jc w:val="both"/>
+        <w:rPr>
+          <w:lang w:val="en-US"/>
+        </w:rPr>
+      </w:pPr>
+      <w:r>
+        <w:rPr>
+          <w:lang w:val="en-US"/>
+        </w:rPr>
+        <w:t>What he meant by that</w:t>
+      </w:r>
+      <w:r>
+        <w:rPr>
+          <w:lang w:val="en-US"/>
+        </w:rPr>
+        <w:t xml:space="preserve"> is that </w:t>
+      </w:r>
+      <w:r>
+        <w:rPr>
+          <w:lang w:val="en-US"/>
+        </w:rPr>
+        <w:t>going straight into code will surely save you the time of conception, but you will spend twice as time trying to repair the things you could have done better. Taking time to think about your project and the ways to do it well will make the realization easier and as everything is done well it is easily improved and you won’t have to modify the base code.</w:t>
+      </w:r>
+      <w:r>
+        <w:rPr>
+          <w:lang w:val="en-US"/>
+        </w:rPr>
+        <w:t xml:space="preserve"> Overall quality may not be the first or the main goal you think of in software development but it should not be neglect.</w:t>
+      </w:r>
+    </w:p>
+    <w:p>
+      <w:pPr>
+        <w:jc w:val="both"/>
+        <w:rPr>
+          <w:lang w:val="en-US"/>
+        </w:rPr>
+      </w:pPr>
+    </w:p>
+    <w:p>
+      <w:pPr>
+        <w:jc w:val="both"/>
+        <w:rPr>
+          <w:lang w:val="en-US"/>
+        </w:rPr>
+      </w:pPr>
+      <w:r>
+        <w:rPr>
+          <w:b/>
+          <w:lang w:val="en-US"/>
+        </w:rPr>
+        <w:lastRenderedPageBreak/>
+        <w:t>Number of bugs</w:t>
+      </w:r>
+    </w:p>
+    <w:p>
+      <w:pPr>
+        <w:jc w:val="both"/>
+        <w:rPr>
+          <w:lang w:val="en-US"/>
+        </w:rPr>
+      </w:pPr>
+      <w:r>
+        <w:rPr>
+          <w:lang w:val="en-US"/>
+        </w:rPr>
+        <w:t>The number of bugs and its evolution through time is a good information to have, it should increase around the middle of the development process and stabilize. The goal is, a few weeks before a release, to focus on reducing the number of bugs</w:t>
+      </w:r>
+      <w:r>
+        <w:rPr>
+          <w:lang w:val="en-US"/>
+        </w:rPr>
+        <w:t xml:space="preserve"> and focus on the most important ones. </w:t>
+      </w:r>
+      <w:r>
+        <w:rPr>
+          <w:lang w:val="en-US"/>
+        </w:rPr>
+        <w:t>To do so it can be useful to assign a level of priority to the bugs, the number of bugs on a release will determine the overall quality of your product and so the company’s brand reputation.</w:t>
+      </w:r>
+      <w:r>
+        <w:rPr>
+          <w:lang w:val="en-US"/>
+        </w:rPr>
+        <w:t xml:space="preserve"> As usual, it is good to compare the values with other metrics to have a good view on the project state.</w:t>
+      </w:r>
+    </w:p>
+    <w:p>
+      <w:pPr>
+        <w:jc w:val="both"/>
+        <w:rPr>
+          <w:lang w:val="en-US"/>
+        </w:rPr>
+      </w:pPr>
+    </w:p>
+    <w:p>
+      <w:pPr>
+        <w:jc w:val="both"/>
+        <w:rPr>
+          <w:lang w:val="en-US"/>
+        </w:rPr>
+      </w:pPr>
+      <w:r>
+        <w:rPr>
+          <w:b/>
+          <w:lang w:val="en-US"/>
+        </w:rPr>
+        <w:t>Change failure percentage</w:t>
+      </w:r>
+    </w:p>
+    <w:p>
+      <w:pPr>
+        <w:jc w:val="both"/>
+        <w:rPr>
+          <w:lang w:val="en-US"/>
+        </w:rPr>
+      </w:pPr>
+      <w:r>
+        <w:rPr>
+          <w:lang w:val="en-US"/>
+        </w:rPr>
+        <w:t>A change failure is a change that degraded features or result in a problem that needs to be reworked.</w:t>
+      </w:r>
+      <w:r>
+        <w:rPr>
+          <w:lang w:val="en-US"/>
+        </w:rPr>
+        <w:t xml:space="preserve"> The number of failure is useful to judge the global quality of the development process, the number should decrease over time as your team takes experience, </w:t>
+      </w:r>
+      <w:r>
+        <w:rPr>
+          <w:lang w:val="en-US"/>
+        </w:rPr>
+        <w:t>if it is increasing or high and not decreasing it means there is a problem in the process but this metric alone will not be able to tell you where.</w:t>
+      </w:r>
+    </w:p>
+    <w:p>
+      <w:pPr>
+        <w:jc w:val="both"/>
+        <w:rPr>
+          <w:lang w:val="en-US"/>
+        </w:rPr>
+      </w:pPr>
+    </w:p>
+    <w:p>
+      <w:pPr>
+        <w:jc w:val="both"/>
+        <w:rPr>
+          <w:lang w:val="en-US"/>
+        </w:rPr>
+      </w:pPr>
+      <w:r>
+        <w:rPr>
+          <w:b/>
+          <w:lang w:val="en-US"/>
+        </w:rPr>
+        <w:t>Pull request quality</w:t>
+      </w:r>
+    </w:p>
+    <w:p>
+      <w:pPr>
+        <w:rPr>
+          <w:lang w:val="en-US"/>
+        </w:rPr>
+      </w:pPr>
+      <w:r>
+        <w:rPr>
+          <w:lang w:val="en-US"/>
+        </w:rPr>
+        <w:t>As I was saying a bit higher, making a solid base for your software is important, the more your base code is well made and versatile, the easier it will be to work with it without having to modify it. But a common mistake is to make the base code way too complex trying to handle every possibility, but the more complex the base code is, the higher chances are that the rest of the code will be complex, and a complex code is a code hard to maintain, hard to modify.</w:t>
+      </w:r>
+      <w:r>
+        <w:rPr>
+          <w:lang w:val="en-US"/>
+        </w:rPr>
+        <w:t xml:space="preserve"> </w:t>
+      </w:r>
+      <w:r>
+        <w:rPr>
+          <w:lang w:val="en-US"/>
+        </w:rPr>
+        <w:t xml:space="preserve">Measuring the pull request quality can give you an idea of the team’s collaboration and the quality of the code pushed to production. Monitoring that metric over time will show you if the team and team members are improving themselves. </w:t>
+      </w:r>
+      <w:r>
+        <w:rPr>
+          <w:lang w:val="en-US"/>
+        </w:rPr>
+        <w:t>This metric can be measured by the number of pull requests that break the build divided by all the pull requests in percentage, the percentage of merged vs rejected pull requests or the number of comments by pull requests (too low and the code will be hard to maintain, to high and the work isn’t efficient).</w:t>
+      </w:r>
+    </w:p>
+    <w:p>
+      <w:pPr>
+        <w:rPr>
+          <w:lang w:val="en-US"/>
+        </w:rPr>
+      </w:pPr>
+    </w:p>
+    <w:p>
+      <w:pPr>
+        <w:rPr>
+          <w:lang w:val="en-US"/>
+        </w:rPr>
+      </w:pPr>
+      <w:r>
+        <w:rPr>
+          <w:b/>
+          <w:lang w:val="en-US"/>
+        </w:rPr>
+        <w:t>Test coverage ratio</w:t>
+      </w:r>
+    </w:p>
+    <w:p>
+      <w:pPr>
+        <w:rPr>
+          <w:lang w:val="en-US"/>
+        </w:rPr>
+      </w:pPr>
+      <w:r>
+        <w:rPr>
+          <w:lang w:val="en-US"/>
+        </w:rPr>
+        <w:t>Well done, tests are necessary to tell the reliability of a program,</w:t>
+      </w:r>
+      <w:r>
+        <w:rPr>
+          <w:lang w:val="en-US"/>
+        </w:rPr>
+        <w:t xml:space="preserve"> if the tests are good which usually depends on the requirements, the more you test your program the higher the chances are to find a bug and be able to correct it. </w:t>
+      </w:r>
+      <w:r>
+        <w:rPr>
+          <w:lang w:val="en-US"/>
+        </w:rPr>
+        <w:t>So testing ratio is an indication of your code quality, it is measured by the number of lines of the software you are testing over the number of test cases.</w:t>
+      </w:r>
+      <w:r>
+        <w:rPr>
+          <w:lang w:val="en-US"/>
+        </w:rPr>
+        <w:t xml:space="preserve"> It show how much of the program is covered by tests and how well the coverage is.</w:t>
+      </w:r>
+    </w:p>
+    <w:p>
+      <w:pPr>
+        <w:rPr>
+          <w:lang w:val="en-US"/>
+        </w:rPr>
+      </w:pPr>
+    </w:p>
+    <w:p>
+      <w:pPr>
+        <w:rPr>
+          <w:lang w:val="en-US"/>
+        </w:rPr>
+      </w:pPr>
+      <w:r>
+        <w:rPr>
+          <w:b/>
+          <w:lang w:val="en-US"/>
+        </w:rPr>
+        <w:t>Mean time between failure and mean time to recover</w:t>
+      </w:r>
+    </w:p>
+    <w:p>
+      <w:pPr>
+        <w:rPr>
+          <w:lang w:val="en-US"/>
+        </w:rPr>
+      </w:pPr>
+      <w:r>
+        <w:rPr>
+          <w:lang w:val="en-US"/>
+        </w:rPr>
+        <w:t>These metrics show the evolution of the software through development, as failure is almost unavoidable, it is a good indicator of your team’s trend about the level of standard they have for the product. It is practical to set level objective to be able to keep your team on the same standard level as the requirements.</w:t>
+      </w:r>
+    </w:p>
+    <w:p>
+      <w:pPr>
+        <w:rPr>
+          <w:lang w:val="en-US"/>
+        </w:rPr>
+      </w:pPr>
+    </w:p>
+    <w:p>
+      <w:pPr>
+        <w:rPr>
+          <w:lang w:val="en-US"/>
+        </w:rPr>
+      </w:pPr>
+      <w:r>
+        <w:rPr>
+          <w:b/>
+          <w:lang w:val="en-US"/>
+        </w:rPr>
+        <w:lastRenderedPageBreak/>
+        <w:t>Service level agreement</w:t>
+      </w:r>
+    </w:p>
+    <w:p>
+      <w:pPr>
+        <w:rPr>
+          <w:lang w:val="en-US"/>
+        </w:rPr>
+      </w:pPr>
+      <w:r>
+        <w:rPr>
+          <w:lang w:val="en-US"/>
+        </w:rPr>
+        <w:t>@TODO</w:t>
+      </w:r>
+      <w:bookmarkStart w:id="5" w:name="_GoBack"/>
+      <w:bookmarkEnd w:id="5"/>
     </w:p>
     <w:p>
       <w:pPr>
@@ -1999,13 +2871,14 @@
           <w:lang w:val="en-US"/>
         </w:rPr>
       </w:pPr>
+      <w:bookmarkStart w:id="6" w:name="_Toc24149187"/>
       <w:r>
         <w:rPr>
           <w:lang w:val="en-US"/>
         </w:rPr>
         <w:t>Notes (temporary)</w:t>
       </w:r>
-      <w:bookmarkEnd w:id="0"/>
+      <w:bookmarkEnd w:id="6"/>
     </w:p>
     <w:p>
       <w:pPr>
@@ -2093,8 +2966,6 @@
         </w:rPr>
         <w:t>Lines of code or impact</w:t>
       </w:r>
-      <w:bookmarkStart w:id="1" w:name="_GoBack"/>
-      <w:bookmarkEnd w:id="1"/>
       <w:r>
         <w:rPr>
           <w:lang w:val="en-US"/>
@@ -2151,7 +3022,7 @@
       <w:pPr>
         <w:pStyle w:val="Titre2"/>
       </w:pPr>
-      <w:bookmarkStart w:id="2" w:name="_Toc24019589"/>
+      <w:bookmarkStart w:id="7" w:name="_Toc24149188"/>
       <w:r>
         <w:t xml:space="preserve">Data </w:t>
       </w:r>
@@ -2167,7 +3038,7 @@
       <w:r>
         <w:t>methods</w:t>
       </w:r>
-      <w:bookmarkEnd w:id="2"/>
+      <w:bookmarkEnd w:id="7"/>
       <w:proofErr w:type="spellEnd"/>
     </w:p>
     <w:p>
@@ -2311,7 +3182,7 @@
       <w:pPr>
         <w:pStyle w:val="Titre2"/>
       </w:pPr>
-      <w:bookmarkStart w:id="3" w:name="_Toc24019590"/>
+      <w:bookmarkStart w:id="8" w:name="_Toc24149189"/>
       <w:proofErr w:type="spellStart"/>
       <w:r>
         <w:t>A</w:t>
@@ -2326,7 +3197,7 @@
       <w:r>
         <w:t xml:space="preserve"> platforms</w:t>
       </w:r>
-      <w:bookmarkEnd w:id="3"/>
+      <w:bookmarkEnd w:id="8"/>
     </w:p>
     <w:p>
       <w:pPr>
@@ -2442,14 +3313,14 @@
           <w:lang w:val="en-US"/>
         </w:rPr>
       </w:pPr>
-      <w:bookmarkStart w:id="4" w:name="_Toc24019591"/>
+      <w:bookmarkStart w:id="9" w:name="_Toc24149190"/>
       <w:r>
         <w:rPr>
           <w:lang w:val="en-US"/>
         </w:rPr>
         <w:t>Algorithms</w:t>
       </w:r>
-      <w:bookmarkEnd w:id="4"/>
+      <w:bookmarkEnd w:id="9"/>
     </w:p>
     <w:p>
       <w:pPr>
@@ -2465,14 +3336,14 @@
           <w:lang w:val="en-US"/>
         </w:rPr>
       </w:pPr>
-      <w:bookmarkStart w:id="5" w:name="_Toc24019592"/>
+      <w:bookmarkStart w:id="10" w:name="_Toc24149191"/>
       <w:r>
         <w:rPr>
           <w:lang w:val="en-US"/>
         </w:rPr>
         <w:t>Sources</w:t>
       </w:r>
-      <w:bookmarkEnd w:id="5"/>
+      <w:bookmarkEnd w:id="10"/>
     </w:p>
     <w:p>
       <w:pPr>
@@ -3641,6 +4512,37 @@
       <w:u w:val="single"/>
     </w:rPr>
   </w:style>
+  <w:style w:type="paragraph" w:styleId="Citation">
+    <w:name w:val="Quote"/>
+    <w:basedOn w:val="Normal"/>
+    <w:next w:val="Normal"/>
+    <w:link w:val="CitationCar"/>
+    <w:uiPriority w:val="29"/>
+    <w:qFormat/>
+    <w:rsid w:val="00606DF5"/>
+    <w:pPr>
+      <w:spacing w:before="200"/>
+      <w:ind w:left="864" w:right="864"/>
+      <w:jc w:val="center"/>
+    </w:pPr>
+    <w:rPr>
+      <w:i/>
+      <w:iCs/>
+      <w:color w:val="404040" w:themeColor="text1" w:themeTint="BF"/>
+    </w:rPr>
+  </w:style>
+  <w:style w:type="character" w:customStyle="1" w:styleId="CitationCar">
+    <w:name w:val="Citation Car"/>
+    <w:basedOn w:val="Policepardfaut"/>
+    <w:link w:val="Citation"/>
+    <w:uiPriority w:val="29"/>
+    <w:rsid w:val="00606DF5"/>
+    <w:rPr>
+      <w:i/>
+      <w:iCs/>
+      <w:color w:val="404040" w:themeColor="text1" w:themeTint="BF"/>
+    </w:rPr>
+  </w:style>
 </w:styles>
 </file>
 
@@ -3787,7 +4689,7 @@
   <w:rsids>
     <w:rsidRoot w:val="000C27F1"/>
     <w:rsid w:val="000C27F1"/>
-    <w:rsid w:val="00736903"/>
+    <w:rsid w:val="00371769"/>
     <w:rsid w:val="00B62090"/>
     <w:rsid w:val="00E63AC6"/>
     <w:rsid w:val="00FC0618"/>
@@ -4541,7 +5443,7 @@
 </file>
 
 <file path=customXml/itemProps2.xml><?xml version="1.0" encoding="utf-8"?>
-<ds:datastoreItem xmlns:ds="http://schemas.openxmlformats.org/officeDocument/2006/customXml" ds:itemID="{567938A4-A029-4DE8-9939-8C23BBF95C81}">
+<ds:datastoreItem xmlns:ds="http://schemas.openxmlformats.org/officeDocument/2006/customXml" ds:itemID="{345BA730-E805-4DF8-8F28-16856FF7A12D}">
   <ds:schemaRefs>
     <ds:schemaRef ds:uri="http://schemas.openxmlformats.org/officeDocument/2006/bibliography"/>
   </ds:schemaRefs>

</xml_diff>

<commit_message>
Measurement Enginerring Report final commit
</commit_message>
<xml_diff>
--- a/MeasuringEngineeringReport.docx
+++ b/MeasuringEngineeringReport.docx
@@ -684,7 +684,7 @@
               <w:r>
                 <w:fldChar w:fldCharType="separate"/>
               </w:r>
-              <w:hyperlink w:anchor="_Toc24149182" w:history="1">
+              <w:hyperlink w:anchor="_Toc24218319" w:history="1">
                 <w:r>
                   <w:rPr>
                     <w:rStyle w:val="Lienhypertexte"/>
@@ -712,7 +712,7 @@
                     <w:noProof/>
                     <w:webHidden/>
                   </w:rPr>
-                  <w:instrText xml:space="preserve"> PAGEREF _Toc24149182 \h </w:instrText>
+                  <w:instrText xml:space="preserve"> PAGEREF _Toc24218319 \h </w:instrText>
                 </w:r>
                 <w:r>
                   <w:rPr>
@@ -755,7 +755,7 @@
                   <w:lang w:eastAsia="fr-FR"/>
                 </w:rPr>
               </w:pPr>
-              <w:hyperlink w:anchor="_Toc24149183" w:history="1">
+              <w:hyperlink w:anchor="_Toc24218320" w:history="1">
                 <w:r>
                   <w:rPr>
                     <w:rStyle w:val="Lienhypertexte"/>
@@ -783,7 +783,7 @@
                     <w:noProof/>
                     <w:webHidden/>
                   </w:rPr>
-                  <w:instrText xml:space="preserve"> PAGEREF _Toc24149183 \h </w:instrText>
+                  <w:instrText xml:space="preserve"> PAGEREF _Toc24218320 \h </w:instrText>
                 </w:r>
                 <w:r>
                   <w:rPr>
@@ -826,7 +826,7 @@
                   <w:lang w:eastAsia="fr-FR"/>
                 </w:rPr>
               </w:pPr>
-              <w:hyperlink w:anchor="_Toc24149184" w:history="1">
+              <w:hyperlink w:anchor="_Toc24218321" w:history="1">
                 <w:r>
                   <w:rPr>
                     <w:rStyle w:val="Lienhypertexte"/>
@@ -854,7 +854,7 @@
                     <w:noProof/>
                     <w:webHidden/>
                   </w:rPr>
-                  <w:instrText xml:space="preserve"> PAGEREF _Toc24149184 \h </w:instrText>
+                  <w:instrText xml:space="preserve"> PAGEREF _Toc24218321 \h </w:instrText>
                 </w:r>
                 <w:r>
                   <w:rPr>
@@ -897,7 +897,7 @@
                   <w:lang w:eastAsia="fr-FR"/>
                 </w:rPr>
               </w:pPr>
-              <w:hyperlink w:anchor="_Toc24149185" w:history="1">
+              <w:hyperlink w:anchor="_Toc24218322" w:history="1">
                 <w:r>
                   <w:rPr>
                     <w:rStyle w:val="Lienhypertexte"/>
@@ -925,7 +925,7 @@
                     <w:noProof/>
                     <w:webHidden/>
                   </w:rPr>
-                  <w:instrText xml:space="preserve"> PAGEREF _Toc24149185 \h </w:instrText>
+                  <w:instrText xml:space="preserve"> PAGEREF _Toc24218322 \h </w:instrText>
                 </w:r>
                 <w:r>
                   <w:rPr>
@@ -968,7 +968,7 @@
                   <w:lang w:eastAsia="fr-FR"/>
                 </w:rPr>
               </w:pPr>
-              <w:hyperlink w:anchor="_Toc24149186" w:history="1">
+              <w:hyperlink w:anchor="_Toc24218323" w:history="1">
                 <w:r>
                   <w:rPr>
                     <w:rStyle w:val="Lienhypertexte"/>
@@ -996,7 +996,7 @@
                     <w:noProof/>
                     <w:webHidden/>
                   </w:rPr>
-                  <w:instrText xml:space="preserve"> PAGEREF _Toc24149186 \h </w:instrText>
+                  <w:instrText xml:space="preserve"> PAGEREF _Toc24218323 \h </w:instrText>
                 </w:r>
                 <w:r>
                   <w:rPr>
@@ -1039,14 +1039,14 @@
                   <w:lang w:eastAsia="fr-FR"/>
                 </w:rPr>
               </w:pPr>
-              <w:hyperlink w:anchor="_Toc24149187" w:history="1">
+              <w:hyperlink w:anchor="_Toc24218324" w:history="1">
                 <w:r>
                   <w:rPr>
                     <w:rStyle w:val="Lienhypertexte"/>
                     <w:noProof/>
                     <w:lang w:val="en-US"/>
                   </w:rPr>
-                  <w:t>Notes (temporary)</w:t>
+                  <w:t>Ethics concerns</w:t>
                 </w:r>
                 <w:r>
                   <w:rPr>
@@ -1067,7 +1067,7 @@
                     <w:noProof/>
                     <w:webHidden/>
                   </w:rPr>
-                  <w:instrText xml:space="preserve"> PAGEREF _Toc24149187 \h </w:instrText>
+                  <w:instrText xml:space="preserve"> PAGEREF _Toc24218324 \h </w:instrText>
                 </w:r>
                 <w:r>
                   <w:rPr>
@@ -1087,7 +1087,7 @@
                     <w:noProof/>
                     <w:webHidden/>
                   </w:rPr>
-                  <w:t>6</w:t>
+                  <w:t>8</w:t>
                 </w:r>
                 <w:r>
                   <w:rPr>
@@ -1110,13 +1110,14 @@
                   <w:lang w:eastAsia="fr-FR"/>
                 </w:rPr>
               </w:pPr>
-              <w:hyperlink w:anchor="_Toc24149188" w:history="1">
+              <w:hyperlink w:anchor="_Toc24218325" w:history="1">
                 <w:r>
                   <w:rPr>
                     <w:rStyle w:val="Lienhypertexte"/>
                     <w:noProof/>
-                  </w:rPr>
-                  <w:t>Data measurement methods</w:t>
+                    <w:lang w:val="en-US"/>
+                  </w:rPr>
+                  <w:t>Available platforms</w:t>
                 </w:r>
                 <w:r>
                   <w:rPr>
@@ -1137,7 +1138,7 @@
                     <w:noProof/>
                     <w:webHidden/>
                   </w:rPr>
-                  <w:instrText xml:space="preserve"> PAGEREF _Toc24149188 \h </w:instrText>
+                  <w:instrText xml:space="preserve"> PAGEREF _Toc24218325 \h </w:instrText>
                 </w:r>
                 <w:r>
                   <w:rPr>
@@ -1157,7 +1158,7 @@
                     <w:noProof/>
                     <w:webHidden/>
                   </w:rPr>
-                  <w:t>7</w:t>
+                  <w:t>9</w:t>
                 </w:r>
                 <w:r>
                   <w:rPr>
@@ -1180,13 +1181,14 @@
                   <w:lang w:eastAsia="fr-FR"/>
                 </w:rPr>
               </w:pPr>
-              <w:hyperlink w:anchor="_Toc24149189" w:history="1">
+              <w:hyperlink w:anchor="_Toc24218326" w:history="1">
                 <w:r>
                   <w:rPr>
                     <w:rStyle w:val="Lienhypertexte"/>
                     <w:noProof/>
-                  </w:rPr>
-                  <w:t>Available platforms</w:t>
+                    <w:lang w:val="en-US"/>
+                  </w:rPr>
+                  <w:t>Sources</w:t>
                 </w:r>
                 <w:r>
                   <w:rPr>
@@ -1207,7 +1209,7 @@
                     <w:noProof/>
                     <w:webHidden/>
                   </w:rPr>
-                  <w:instrText xml:space="preserve"> PAGEREF _Toc24149189 \h </w:instrText>
+                  <w:instrText xml:space="preserve"> PAGEREF _Toc24218326 \h </w:instrText>
                 </w:r>
                 <w:r>
                   <w:rPr>
@@ -1227,149 +1229,7 @@
                     <w:noProof/>
                     <w:webHidden/>
                   </w:rPr>
-                  <w:t>7</w:t>
-                </w:r>
-                <w:r>
-                  <w:rPr>
-                    <w:noProof/>
-                    <w:webHidden/>
-                  </w:rPr>
-                  <w:fldChar w:fldCharType="end"/>
-                </w:r>
-              </w:hyperlink>
-            </w:p>
-            <w:p>
-              <w:pPr>
-                <w:pStyle w:val="TM2"/>
-                <w:tabs>
-                  <w:tab w:val="right" w:leader="dot" w:pos="9062"/>
-                </w:tabs>
-                <w:rPr>
-                  <w:rFonts w:eastAsiaTheme="minorEastAsia"/>
-                  <w:noProof/>
-                  <w:lang w:eastAsia="fr-FR"/>
-                </w:rPr>
-              </w:pPr>
-              <w:hyperlink w:anchor="_Toc24149190" w:history="1">
-                <w:r>
-                  <w:rPr>
-                    <w:rStyle w:val="Lienhypertexte"/>
-                    <w:noProof/>
-                    <w:lang w:val="en-US"/>
-                  </w:rPr>
-                  <w:t>Algorithms</w:t>
-                </w:r>
-                <w:r>
-                  <w:rPr>
-                    <w:noProof/>
-                    <w:webHidden/>
-                  </w:rPr>
-                  <w:tab/>
-                </w:r>
-                <w:r>
-                  <w:rPr>
-                    <w:noProof/>
-                    <w:webHidden/>
-                  </w:rPr>
-                  <w:fldChar w:fldCharType="begin"/>
-                </w:r>
-                <w:r>
-                  <w:rPr>
-                    <w:noProof/>
-                    <w:webHidden/>
-                  </w:rPr>
-                  <w:instrText xml:space="preserve"> PAGEREF _Toc24149190 \h </w:instrText>
-                </w:r>
-                <w:r>
-                  <w:rPr>
-                    <w:noProof/>
-                    <w:webHidden/>
-                  </w:rPr>
-                </w:r>
-                <w:r>
-                  <w:rPr>
-                    <w:noProof/>
-                    <w:webHidden/>
-                  </w:rPr>
-                  <w:fldChar w:fldCharType="separate"/>
-                </w:r>
-                <w:r>
-                  <w:rPr>
-                    <w:noProof/>
-                    <w:webHidden/>
-                  </w:rPr>
-                  <w:t>7</w:t>
-                </w:r>
-                <w:r>
-                  <w:rPr>
-                    <w:noProof/>
-                    <w:webHidden/>
-                  </w:rPr>
-                  <w:fldChar w:fldCharType="end"/>
-                </w:r>
-              </w:hyperlink>
-            </w:p>
-            <w:p>
-              <w:pPr>
-                <w:pStyle w:val="TM2"/>
-                <w:tabs>
-                  <w:tab w:val="right" w:leader="dot" w:pos="9062"/>
-                </w:tabs>
-                <w:rPr>
-                  <w:rFonts w:eastAsiaTheme="minorEastAsia"/>
-                  <w:noProof/>
-                  <w:lang w:eastAsia="fr-FR"/>
-                </w:rPr>
-              </w:pPr>
-              <w:hyperlink w:anchor="_Toc24149191" w:history="1">
-                <w:r>
-                  <w:rPr>
-                    <w:rStyle w:val="Lienhypertexte"/>
-                    <w:noProof/>
-                    <w:lang w:val="en-US"/>
-                  </w:rPr>
-                  <w:t>Sources</w:t>
-                </w:r>
-                <w:r>
-                  <w:rPr>
-                    <w:noProof/>
-                    <w:webHidden/>
-                  </w:rPr>
-                  <w:tab/>
-                </w:r>
-                <w:r>
-                  <w:rPr>
-                    <w:noProof/>
-                    <w:webHidden/>
-                  </w:rPr>
-                  <w:fldChar w:fldCharType="begin"/>
-                </w:r>
-                <w:r>
-                  <w:rPr>
-                    <w:noProof/>
-                    <w:webHidden/>
-                  </w:rPr>
-                  <w:instrText xml:space="preserve"> PAGEREF _Toc24149191 \h </w:instrText>
-                </w:r>
-                <w:r>
-                  <w:rPr>
-                    <w:noProof/>
-                    <w:webHidden/>
-                  </w:rPr>
-                </w:r>
-                <w:r>
-                  <w:rPr>
-                    <w:noProof/>
-                    <w:webHidden/>
-                  </w:rPr>
-                  <w:fldChar w:fldCharType="separate"/>
-                </w:r>
-                <w:r>
-                  <w:rPr>
-                    <w:noProof/>
-                    <w:webHidden/>
-                  </w:rPr>
-                  <w:t>7</w:t>
+                  <w:t>10</w:t>
                 </w:r>
                 <w:r>
                   <w:rPr>
@@ -1398,6 +1258,8 @@
       <w:r>
         <w:br w:type="page"/>
       </w:r>
+      <w:bookmarkStart w:id="0" w:name="_GoBack"/>
+      <w:bookmarkEnd w:id="0"/>
     </w:p>
     <w:p>
       <w:pPr>
@@ -1406,7 +1268,7 @@
           <w:lang w:val="en-US"/>
         </w:rPr>
       </w:pPr>
-      <w:bookmarkStart w:id="0" w:name="_Toc24149182"/>
+      <w:bookmarkStart w:id="1" w:name="_Toc24218319"/>
       <w:r>
         <w:rPr>
           <w:lang w:val="en-US"/>
@@ -1414,7 +1276,7 @@
         <w:lastRenderedPageBreak/>
         <w:t>Introduction</w:t>
       </w:r>
-      <w:bookmarkEnd w:id="0"/>
+      <w:bookmarkEnd w:id="1"/>
     </w:p>
     <w:p>
       <w:pPr>
@@ -1553,7 +1415,7 @@
           <w:lang w:val="en-US"/>
         </w:rPr>
       </w:pPr>
-      <w:bookmarkStart w:id="1" w:name="_Toc24149183"/>
+      <w:bookmarkStart w:id="2" w:name="_Toc24218320"/>
       <w:r>
         <w:rPr>
           <w:lang w:val="en-US"/>
@@ -1561,7 +1423,7 @@
         <w:lastRenderedPageBreak/>
         <w:t>Software engineering metrics</w:t>
       </w:r>
-      <w:bookmarkEnd w:id="1"/>
+      <w:bookmarkEnd w:id="2"/>
     </w:p>
     <w:p>
       <w:pPr>
@@ -1671,14 +1533,14 @@
           <w:lang w:val="en-US"/>
         </w:rPr>
       </w:pPr>
-      <w:bookmarkStart w:id="2" w:name="_Toc24149184"/>
+      <w:bookmarkStart w:id="3" w:name="_Toc24218321"/>
       <w:r>
         <w:rPr>
           <w:lang w:val="en-US"/>
         </w:rPr>
         <w:t>Productivity metrics</w:t>
       </w:r>
-      <w:bookmarkEnd w:id="2"/>
+      <w:bookmarkEnd w:id="3"/>
     </w:p>
     <w:p>
       <w:pPr>
@@ -2034,14 +1896,14 @@
           <w:lang w:val="en-US"/>
         </w:rPr>
       </w:pPr>
-      <w:bookmarkStart w:id="3" w:name="_Toc24149185"/>
+      <w:bookmarkStart w:id="4" w:name="_Toc24218322"/>
       <w:r>
         <w:rPr>
           <w:lang w:val="en-US"/>
         </w:rPr>
         <w:t>Process metrics</w:t>
       </w:r>
-      <w:bookmarkEnd w:id="3"/>
+      <w:bookmarkEnd w:id="4"/>
     </w:p>
     <w:p>
       <w:pPr>
@@ -2439,14 +2301,14 @@
           <w:lang w:val="en-US"/>
         </w:rPr>
       </w:pPr>
-      <w:bookmarkStart w:id="4" w:name="_Toc24149186"/>
+      <w:bookmarkStart w:id="5" w:name="_Toc24218323"/>
       <w:r>
         <w:rPr>
           <w:lang w:val="en-US"/>
         </w:rPr>
         <w:t>Quality metrics</w:t>
       </w:r>
-      <w:bookmarkEnd w:id="4"/>
+      <w:bookmarkEnd w:id="5"/>
     </w:p>
     <w:p>
       <w:pPr>
@@ -3100,501 +2962,424 @@
     </w:p>
     <w:p>
       <w:pPr>
+        <w:jc w:val="both"/>
+        <w:rPr>
+          <w:lang w:val="en-US"/>
+        </w:rPr>
+      </w:pPr>
+    </w:p>
+    <w:p>
+      <w:pPr>
+        <w:jc w:val="both"/>
+        <w:rPr>
+          <w:lang w:val="en-US"/>
+        </w:rPr>
+      </w:pPr>
+    </w:p>
+    <w:p>
+      <w:pPr>
+        <w:pStyle w:val="Titre1"/>
+        <w:rPr>
+          <w:lang w:val="en-US"/>
+        </w:rPr>
+      </w:pPr>
+      <w:bookmarkStart w:id="6" w:name="_Toc24218324"/>
+      <w:r>
+        <w:rPr>
+          <w:lang w:val="en-US"/>
+        </w:rPr>
+        <w:t>Ethic</w:t>
+      </w:r>
+      <w:r>
+        <w:rPr>
+          <w:lang w:val="en-US"/>
+        </w:rPr>
+        <w:t>s</w:t>
+      </w:r>
+      <w:r>
+        <w:rPr>
+          <w:lang w:val="en-US"/>
+        </w:rPr>
+        <w:t xml:space="preserve"> concerns</w:t>
+      </w:r>
+      <w:bookmarkEnd w:id="6"/>
+    </w:p>
+    <w:p>
+      <w:pPr>
+        <w:jc w:val="both"/>
+        <w:rPr>
+          <w:lang w:val="en-US"/>
+        </w:rPr>
+      </w:pPr>
+      <w:r>
+        <w:rPr>
+          <w:lang w:val="en-US"/>
+        </w:rPr>
+        <w:t>Monitoring the activity of individual has always brought ethics concerns, no one wants to be monitored for every action he is doing. Not going too far into dystopia, giving the ability to keep an eye on every action to someone is scary</w:t>
+      </w:r>
+      <w:r>
+        <w:rPr>
+          <w:lang w:val="en-US"/>
+        </w:rPr>
+        <w:t xml:space="preserve">. Monitoring the impact of the individuals on the project is only in a professional context and it can help a lot the teams for guidance into development. Now, it is understandable that companies wants to keep an eye on the development process as it is a return on </w:t>
+      </w:r>
+      <w:r>
+        <w:rPr>
+          <w:lang w:val="en-US"/>
+        </w:rPr>
+        <w:lastRenderedPageBreak/>
+        <w:t>investment, but as with everything there got to be a good balance. A balance between monitor the actions of people that influence on the project and monitoring every aspect of a person to evaluate an judge its ability to bring something to the project.</w:t>
+      </w:r>
+      <w:r>
+        <w:rPr>
+          <w:lang w:val="en-US"/>
+        </w:rPr>
+        <w:t xml:space="preserve"> All the metrics I have listed earlier are monitoring the contribution of people onto the project and the project itself, but there are some metrics that focus on things that are irrelevant and should not be used to judge the capacity of anyone. Some metrics such as the whitespace complexity metric focus on the way the code is written, but it is not relevant as the complexity of a syntax depends on the language and is not linked to the quality of the code.</w:t>
+      </w:r>
+      <w:r>
+        <w:rPr>
+          <w:lang w:val="en-US"/>
+        </w:rPr>
+        <w:t xml:space="preserve"> Some metrics are </w:t>
+      </w:r>
+      <w:r>
+        <w:rPr>
+          <w:lang w:val="en-US"/>
+        </w:rPr>
+        <w:t>more focused on individuals than on their actions, for example some metrics measure the knowledge of a person on specific topics before even getting started on the project, I know this kind of metric is supposedly practical for the manager to help the team members but for me it is approaching the line that separates what is socially acceptable. I personally think that it is not relevant for the project and not necessary, I would feel bad to be judged by an algorithm over my knowledge and not my actions.</w:t>
+      </w:r>
+      <w:r>
+        <w:rPr>
+          <w:lang w:val="en-US"/>
+        </w:rPr>
+        <w:t xml:space="preserve"> But in this example it is still normal because the metric is used as it should be, a metric is an indicator, it measure things but cant automatically judge of something, a metric brings indications for the manager to discuss with team members. The manager needs to ask why the metrics values are like this and how, and this can only be achieved by discussing with the team. No metric should be used to directly judge of a team or team member work/work effort/capacity… because the values are not representative of the reality, such as </w:t>
+      </w:r>
+      <w:r>
+        <w:rPr>
+          <w:lang w:val="en-US"/>
+        </w:rPr>
+        <w:t>a</w:t>
+      </w:r>
+      <w:r>
+        <w:rPr>
+          <w:lang w:val="en-US"/>
+        </w:rPr>
+        <w:t xml:space="preserve"> dashboard indicator light in a car can significate multiple things. Metrics measure consequences but there is almost never an only cause, it is the job of the manager to find the right cause. So using metrics onto individuals are bad because it is not representative.</w:t>
+      </w:r>
+    </w:p>
+    <w:p>
+      <w:pPr>
+        <w:jc w:val="both"/>
+        <w:rPr>
+          <w:lang w:val="en-US"/>
+        </w:rPr>
+      </w:pPr>
+    </w:p>
+    <w:p>
+      <w:pPr>
+        <w:rPr>
+          <w:lang w:val="en-US"/>
+        </w:rPr>
+      </w:pPr>
+    </w:p>
+    <w:p>
+      <w:pPr>
         <w:pStyle w:val="Titre2"/>
         <w:rPr>
           <w:lang w:val="en-US"/>
         </w:rPr>
       </w:pPr>
-    </w:p>
-    <w:p>
-      <w:pPr>
-        <w:pStyle w:val="Titre1"/>
-        <w:rPr>
-          <w:lang w:val="en-US"/>
-        </w:rPr>
-      </w:pPr>
-      <w:r>
-        <w:rPr>
-          <w:lang w:val="en-US"/>
-        </w:rPr>
-        <w:t>Ethic</w:t>
-      </w:r>
-      <w:r>
-        <w:rPr>
-          <w:lang w:val="en-US"/>
-        </w:rPr>
-        <w:t>s</w:t>
-      </w:r>
-      <w:r>
-        <w:rPr>
-          <w:lang w:val="en-US"/>
-        </w:rPr>
-        <w:t xml:space="preserve"> concerns</w:t>
-      </w:r>
-    </w:p>
-    <w:p>
-      <w:pPr>
-        <w:jc w:val="both"/>
-        <w:rPr>
-          <w:lang w:val="en-US"/>
-        </w:rPr>
-      </w:pPr>
-      <w:r>
-        <w:rPr>
-          <w:lang w:val="en-US"/>
-        </w:rPr>
-        <w:t>Monitoring the activity of individual has always brought ethics concerns, no one wants to be monitored for every action he is doing. Not going too far into dystopia, giving the ability to keep an eye on every action to someone is scary</w:t>
-      </w:r>
-      <w:r>
-        <w:rPr>
-          <w:lang w:val="en-US"/>
-        </w:rPr>
-        <w:t xml:space="preserve">. Monitoring the impact of the individuals on the project is only in a professional context and it can help a lot the teams for guidance into development. Now, it is understandable that companies wants to keep an eye on the development process as it is a return on investment, but as with everything there got to be a good balance. A balance between monitor the actions of people that influence on the project and monitoring every aspect of a person to evaluate an </w:t>
-      </w:r>
+      <w:bookmarkStart w:id="7" w:name="_Toc24218325"/>
+      <w:r>
+        <w:rPr>
+          <w:lang w:val="en-US"/>
+        </w:rPr>
+        <w:t>Ava</w:t>
+      </w:r>
+      <w:r>
+        <w:rPr>
+          <w:lang w:val="en-US"/>
+        </w:rPr>
+        <w:t>i</w:t>
+      </w:r>
+      <w:r>
+        <w:rPr>
+          <w:lang w:val="en-US"/>
+        </w:rPr>
+        <w:t>lable</w:t>
+      </w:r>
+      <w:r>
+        <w:rPr>
+          <w:lang w:val="en-US"/>
+        </w:rPr>
+        <w:t xml:space="preserve"> platforms</w:t>
+      </w:r>
+      <w:bookmarkEnd w:id="7"/>
+    </w:p>
+    <w:p>
+      <w:pPr>
+        <w:jc w:val="both"/>
+        <w:rPr>
+          <w:lang w:val="en-US"/>
+        </w:rPr>
+      </w:pPr>
+      <w:r>
+        <w:rPr>
+          <w:lang w:val="en-US"/>
+        </w:rPr>
+        <w:t xml:space="preserve">There are many </w:t>
+      </w:r>
+      <w:r>
+        <w:rPr>
+          <w:lang w:val="en-US"/>
+        </w:rPr>
+        <w:t>available p</w:t>
+      </w:r>
+      <w:r>
+        <w:rPr>
+          <w:lang w:val="en-US"/>
+        </w:rPr>
+        <w:t>lat</w:t>
+      </w:r>
+      <w:r>
+        <w:rPr>
+          <w:lang w:val="en-US"/>
+        </w:rPr>
+        <w:t>forms</w:t>
+      </w:r>
+      <w:r>
+        <w:rPr>
+          <w:lang w:val="en-US"/>
+        </w:rPr>
+        <w:t xml:space="preserve"> that provide tools to measure software engineering, they analyze and record data and give a feedback in the form of statistics. </w:t>
+      </w:r>
+      <w:r>
+        <w:rPr>
+          <w:lang w:val="en-US"/>
+        </w:rPr>
+        <w:t>Most of them are coupled with collaborative development environments such as Git.</w:t>
+      </w:r>
+    </w:p>
+    <w:p>
+      <w:pPr>
+        <w:jc w:val="both"/>
+        <w:rPr>
+          <w:lang w:val="en-US"/>
+        </w:rPr>
+      </w:pPr>
+      <w:r>
+        <w:rPr>
+          <w:b/>
+          <w:lang w:val="en-US"/>
+        </w:rPr>
+        <w:t>GitHub</w:t>
+      </w:r>
+      <w:r>
+        <w:rPr>
+          <w:lang w:val="en-US"/>
+        </w:rPr>
+        <w:t xml:space="preserve"> for example provide integrated statistics to follow the development process and its evolution.</w:t>
+      </w:r>
+    </w:p>
+    <w:p>
+      <w:pPr>
+        <w:jc w:val="both"/>
+        <w:rPr>
+          <w:lang w:val="en-US"/>
+        </w:rPr>
+      </w:pPr>
+      <w:r>
+        <w:rPr>
+          <w:b/>
+          <w:lang w:val="en-US"/>
+        </w:rPr>
+        <w:t>Mave</w:t>
+      </w:r>
+      <w:r>
+        <w:rPr>
+          <w:b/>
+          <w:lang w:val="en-US"/>
+        </w:rPr>
+        <w:t>n</w:t>
+      </w:r>
+      <w:r>
+        <w:rPr>
+          <w:b/>
+          <w:lang w:val="en-US"/>
+        </w:rPr>
+        <w:t>link</w:t>
+      </w:r>
+      <w:r>
+        <w:rPr>
+          <w:lang w:val="en-US"/>
+        </w:rPr>
+        <w:t xml:space="preserve"> is a solution that provide project management, monitoring and planning for the project. It include measurements to keep an eye on the project, it is </w:t>
+      </w:r>
+      <w:r>
+        <w:rPr>
+          <w:lang w:val="en-US"/>
+        </w:rPr>
+        <w:t>integrate</w:t>
+      </w:r>
+      <w:r>
+        <w:rPr>
+          <w:lang w:val="en-US"/>
+        </w:rPr>
+        <w:t xml:space="preserve"> well known platforms such as the </w:t>
+      </w:r>
+      <w:r>
+        <w:rPr>
+          <w:b/>
+          <w:lang w:val="en-US"/>
+        </w:rPr>
+        <w:t>Google suite, Slack, Xero, Jira</w:t>
+      </w:r>
+      <w:r>
+        <w:rPr>
+          <w:b/>
+          <w:lang w:val="en-US"/>
+        </w:rPr>
+        <w:t>, Salesforce</w:t>
+      </w:r>
+      <w:r>
+        <w:rPr>
+          <w:lang w:val="en-US"/>
+        </w:rPr>
+        <w:t xml:space="preserve"> and </w:t>
+      </w:r>
+      <w:r>
+        <w:rPr>
+          <w:b/>
+          <w:lang w:val="en-US"/>
+        </w:rPr>
+        <w:t xml:space="preserve">intuit </w:t>
+      </w:r>
+      <w:proofErr w:type="spellStart"/>
+      <w:r>
+        <w:rPr>
+          <w:b/>
+          <w:lang w:val="en-US"/>
+        </w:rPr>
+        <w:t>quickbooks</w:t>
+      </w:r>
+      <w:proofErr w:type="spellEnd"/>
+      <w:r>
+        <w:rPr>
+          <w:lang w:val="en-US"/>
+        </w:rPr>
+        <w:t xml:space="preserve"> that all allow to track projects in different ways.</w:t>
+      </w:r>
+    </w:p>
+    <w:p>
+      <w:pPr>
+        <w:jc w:val="both"/>
+        <w:rPr>
+          <w:lang w:val="en-US"/>
+        </w:rPr>
+      </w:pPr>
+      <w:proofErr w:type="spellStart"/>
+      <w:r>
+        <w:rPr>
+          <w:b/>
+          <w:lang w:val="en-US"/>
+        </w:rPr>
+        <w:t>Anaxi</w:t>
+      </w:r>
+      <w:proofErr w:type="spellEnd"/>
+      <w:r>
+        <w:rPr>
+          <w:lang w:val="en-US"/>
+        </w:rPr>
+        <w:t xml:space="preserve"> </w:t>
+      </w:r>
+      <w:r>
+        <w:rPr>
+          <w:lang w:val="en-US"/>
+        </w:rPr>
+        <w:t>is a system of record for software engineering development that facilitate the take of decisions.</w:t>
+      </w:r>
+      <w:r>
+        <w:rPr>
+          <w:lang w:val="en-US"/>
+        </w:rPr>
+        <w:t xml:space="preserve"> It provide tools and analytics to manage resources of projects.</w:t>
+      </w:r>
+    </w:p>
+    <w:p>
+      <w:pPr>
+        <w:jc w:val="both"/>
+        <w:rPr>
+          <w:lang w:val="en-US"/>
+        </w:rPr>
+      </w:pPr>
+      <w:proofErr w:type="spellStart"/>
+      <w:r>
+        <w:rPr>
+          <w:b/>
+          <w:lang w:val="en-US"/>
+        </w:rPr>
+        <w:t>Sealighs</w:t>
+      </w:r>
+      <w:proofErr w:type="spellEnd"/>
+      <w:r>
+        <w:rPr>
+          <w:lang w:val="en-US"/>
+        </w:rPr>
+        <w:t xml:space="preserve"> is a platform that provides monitoring and analysis tools focusing on tests</w:t>
+      </w:r>
+      <w:r>
+        <w:rPr>
+          <w:lang w:val="en-US"/>
+        </w:rPr>
+        <w:t xml:space="preserve"> and releases quality.</w:t>
+      </w:r>
+    </w:p>
+    <w:p>
+      <w:pPr>
+        <w:jc w:val="both"/>
+        <w:rPr>
+          <w:lang w:val="en-US"/>
+        </w:rPr>
+      </w:pPr>
+      <w:r>
+        <w:rPr>
+          <w:lang w:val="en-US"/>
+        </w:rPr>
+        <w:t>And many more…</w:t>
+      </w:r>
+    </w:p>
+    <w:p>
+      <w:pPr>
+        <w:rPr>
+          <w:lang w:val="en-US"/>
+        </w:rPr>
+      </w:pPr>
+      <w:r>
+        <w:rPr>
+          <w:lang w:val="en-US"/>
+        </w:rPr>
+        <w:br w:type="page"/>
+      </w:r>
+    </w:p>
+    <w:p>
+      <w:pPr>
+        <w:pStyle w:val="Titre2"/>
+        <w:rPr>
+          <w:lang w:val="en-US"/>
+        </w:rPr>
+      </w:pPr>
+      <w:bookmarkStart w:id="8" w:name="_Toc24218326"/>
       <w:r>
         <w:rPr>
           <w:lang w:val="en-US"/>
         </w:rPr>
         <w:lastRenderedPageBreak/>
-        <w:t>judge its ability to bring something to the project.</w:t>
-      </w:r>
-      <w:r>
-        <w:rPr>
-          <w:lang w:val="en-US"/>
-        </w:rPr>
-        <w:t xml:space="preserve"> All the metrics I have listed earlier are monitoring the contribution of people onto the project and the project itself, but there are some metrics that focus on things that are irrelevant and should not be used to judge the capacity of anyone. Some metrics such as the whitespace complexity metric focus on the way the code is written, but it is not relevant as the complexity of a syntax depends on the language and is not linked to the quality of the code.</w:t>
-      </w:r>
-      <w:r>
-        <w:rPr>
-          <w:lang w:val="en-US"/>
-        </w:rPr>
-        <w:t xml:space="preserve"> Some metrics are </w:t>
-      </w:r>
-      <w:r>
-        <w:rPr>
-          <w:lang w:val="en-US"/>
-        </w:rPr>
-        <w:t>more focused on individuals than on their actions, for example some metrics measure the knowledge of a person on specific topics before even getting started on the project, I know this kind of metric is supposedly practical for the manager to help the team members but for me it is approaching the line that separates what is socially acceptable. I personally think that it is not relevant for the project and not necessary, I would feel bad to be judged by an algorithm over my knowledge and not my actions.</w:t>
-      </w:r>
-      <w:r>
-        <w:rPr>
-          <w:lang w:val="en-US"/>
-        </w:rPr>
-        <w:t xml:space="preserve"> But in this example it is still normal because the metric is used as it should be, a metric is an indicator, it measure things but cant automatically judge of something, a metric brings indications for the manager to discuss with team members. The manager needs to ask why the metrics values are like this and how, and this can only be achieved by discussing with the team. No metric should be used to directly judge of a team or team member work/work effort/capacity… because the values are not representative of the reality, such as </w:t>
-      </w:r>
-      <w:r>
-        <w:rPr>
-          <w:lang w:val="en-US"/>
-        </w:rPr>
-        <w:t>a</w:t>
-      </w:r>
-      <w:r>
-        <w:rPr>
-          <w:lang w:val="en-US"/>
-        </w:rPr>
-        <w:t xml:space="preserve"> dashboard indicator light in a car can significate multiple things. Metrics measure consequences but there is almost never an only cause, it is the job of the manager to find the right cause. So using metrics onto individuals are bad because it is not representative.</w:t>
-      </w:r>
-      <w:bookmarkStart w:id="5" w:name="_GoBack"/>
-      <w:bookmarkEnd w:id="5"/>
-    </w:p>
-    <w:p>
-      <w:pPr>
-        <w:jc w:val="both"/>
-        <w:rPr>
-          <w:lang w:val="en-US"/>
-        </w:rPr>
-      </w:pPr>
-    </w:p>
-    <w:p>
-      <w:pPr>
-        <w:jc w:val="both"/>
-        <w:rPr>
-          <w:lang w:val="en-US"/>
-        </w:rPr>
-      </w:pPr>
-    </w:p>
-    <w:p>
-      <w:pPr>
-        <w:jc w:val="both"/>
-        <w:rPr>
-          <w:lang w:val="en-US"/>
-        </w:rPr>
-      </w:pPr>
-    </w:p>
-    <w:p>
-      <w:pPr>
-        <w:jc w:val="both"/>
-        <w:rPr>
-          <w:lang w:val="en-US"/>
-        </w:rPr>
-      </w:pPr>
-    </w:p>
-    <w:p>
-      <w:pPr>
-        <w:jc w:val="both"/>
-        <w:rPr>
-          <w:lang w:val="en-US"/>
-        </w:rPr>
-      </w:pPr>
-    </w:p>
-    <w:p>
-      <w:pPr>
-        <w:jc w:val="both"/>
-        <w:rPr>
-          <w:lang w:val="en-US"/>
-        </w:rPr>
-      </w:pPr>
-    </w:p>
-    <w:p>
-      <w:pPr>
-        <w:rPr>
-          <w:lang w:val="en-US"/>
-        </w:rPr>
-      </w:pPr>
-    </w:p>
-    <w:p>
-      <w:pPr>
-        <w:pStyle w:val="Titre1"/>
-        <w:rPr>
-          <w:lang w:val="en-US"/>
-        </w:rPr>
-      </w:pPr>
-      <w:bookmarkStart w:id="6" w:name="_Toc24149187"/>
-      <w:r>
-        <w:rPr>
-          <w:lang w:val="en-US"/>
-        </w:rPr>
-        <w:t>Notes (temporary)</w:t>
-      </w:r>
-      <w:bookmarkEnd w:id="6"/>
-    </w:p>
-    <w:p>
-      <w:pPr>
-        <w:rPr>
-          <w:lang w:val="en-US"/>
-        </w:rPr>
-      </w:pPr>
-      <w:r>
-        <w:rPr>
-          <w:lang w:val="en-US"/>
-        </w:rPr>
-        <w:t>The metrics alone can’t t</w:t>
-      </w:r>
-      <w:r>
-        <w:rPr>
-          <w:lang w:val="en-US"/>
-        </w:rPr>
-        <w:t xml:space="preserve">ell you the story, it should always be a discussion starter only. </w:t>
-      </w:r>
-      <w:r>
-        <w:rPr>
-          <w:lang w:val="en-US"/>
-        </w:rPr>
-        <w:t>Don’t evaluate contributors on the metrics, looking for why the metrics are like this discussing with the protagonists will tell you what the metrics actually means.</w:t>
-      </w:r>
-      <w:r>
-        <w:rPr>
-          <w:lang w:val="en-US"/>
-        </w:rPr>
-        <w:t xml:space="preserve"> Metrics are indicators but can’t be relevant of an individual effort. An human interpretation is necessary to find what happens in a team.</w:t>
-      </w:r>
-    </w:p>
-    <w:p>
-      <w:pPr>
-        <w:rPr>
-          <w:lang w:val="en-US"/>
-        </w:rPr>
-      </w:pPr>
-      <w:r>
-        <w:rPr>
-          <w:lang w:val="en-US"/>
-        </w:rPr>
-        <w:t>Story points (define points for every task) but a 5 points task can be longer to implements than 20 1point tasks.</w:t>
-      </w:r>
-      <w:r>
-        <w:rPr>
-          <w:lang w:val="en-US"/>
-        </w:rPr>
-        <w:t xml:space="preserve"> Ticket close rate, the number of stories/story points </w:t>
-      </w:r>
-      <w:r>
-        <w:rPr>
-          <w:lang w:val="en-US"/>
-        </w:rPr>
-        <w:t>the team/individual has solved during a certain amount of time</w:t>
-      </w:r>
-      <w:r>
-        <w:rPr>
-          <w:lang w:val="en-US"/>
-        </w:rPr>
-        <w:t xml:space="preserve"> [one of most misleading, never to use to evaluate individuals]</w:t>
-      </w:r>
-      <w:r>
-        <w:rPr>
-          <w:lang w:val="en-US"/>
-        </w:rPr>
-        <w:t xml:space="preserve"> can evaluate the average speed of the team and identify if someone is stuck on a task</w:t>
-      </w:r>
-      <w:r>
-        <w:rPr>
-          <w:lang w:val="en-US"/>
-        </w:rPr>
-        <w:t>.</w:t>
-      </w:r>
-    </w:p>
-    <w:p>
-      <w:pPr>
-        <w:rPr>
-          <w:lang w:val="en-US"/>
-        </w:rPr>
-      </w:pPr>
-      <w:r>
-        <w:rPr>
-          <w:lang w:val="en-US"/>
-        </w:rPr>
-        <w:t>Lines of code or impact</w:t>
-      </w:r>
-      <w:r>
-        <w:rPr>
-          <w:lang w:val="en-US"/>
-        </w:rPr>
-        <w:t>.</w:t>
-      </w:r>
-    </w:p>
-    <w:p>
-      <w:pPr>
-        <w:rPr>
-          <w:lang w:val="en-US"/>
-        </w:rPr>
-      </w:pPr>
-      <w:r>
-        <w:rPr>
-          <w:lang w:val="en-US"/>
-        </w:rPr>
-        <w:t xml:space="preserve">Code Churn, the percentage of developer’s own code representing an edit to their own recent work, </w:t>
-      </w:r>
-      <w:r>
-        <w:rPr>
-          <w:lang w:val="en-US"/>
-        </w:rPr>
-        <w:t>could be the representation of a not efficient team or a team that is enhancing its code, depends on many things but is a good way to se if something is going badly compared as “normal” values.</w:t>
-      </w:r>
-    </w:p>
-    <w:p>
-      <w:pPr>
-        <w:rPr>
-          <w:lang w:val="en-US"/>
-        </w:rPr>
-      </w:pPr>
-      <w:r>
-        <w:rPr>
-          <w:lang w:val="en-US"/>
-        </w:rPr>
-        <w:lastRenderedPageBreak/>
-        <w:t>Refactoring Rate</w:t>
-      </w:r>
-      <w:r>
-        <w:rPr>
-          <w:lang w:val="en-US"/>
-        </w:rPr>
-        <w:t>, show the rate of refactored code over the total changed code. As the Code Churn it can show a problem when it is far from the “normal” values. There should be a good balance between maintaining code and creating new features.</w:t>
-      </w:r>
-    </w:p>
-    <w:p>
-      <w:pPr>
-        <w:rPr>
-          <w:lang w:val="en-US"/>
-        </w:rPr>
-      </w:pPr>
-    </w:p>
-    <w:p>
-      <w:pPr>
-        <w:pStyle w:val="Titre2"/>
-      </w:pPr>
-      <w:bookmarkStart w:id="7" w:name="_Toc24149188"/>
-      <w:r>
-        <w:t xml:space="preserve">Data </w:t>
-      </w:r>
-      <w:proofErr w:type="spellStart"/>
-      <w:r>
-        <w:t>measurement</w:t>
-      </w:r>
-      <w:proofErr w:type="spellEnd"/>
-      <w:r>
-        <w:t xml:space="preserve"> </w:t>
-      </w:r>
-      <w:proofErr w:type="spellStart"/>
-      <w:r>
-        <w:t>methods</w:t>
-      </w:r>
-      <w:bookmarkEnd w:id="7"/>
-      <w:proofErr w:type="spellEnd"/>
-    </w:p>
-    <w:p>
-      <w:pPr>
-        <w:pStyle w:val="Paragraphedeliste"/>
-        <w:numPr>
-          <w:ilvl w:val="0"/>
-          <w:numId w:val="2"/>
-        </w:numPr>
-        <w:rPr>
-          <w:lang w:val="en-US"/>
-        </w:rPr>
-      </w:pPr>
-      <w:r>
-        <w:rPr>
-          <w:b/>
-          <w:lang w:val="en-US"/>
-        </w:rPr>
-        <w:t>F</w:t>
-      </w:r>
-      <w:r>
-        <w:rPr>
-          <w:b/>
-          <w:lang w:val="en-US"/>
-        </w:rPr>
-        <w:t xml:space="preserve">unction </w:t>
-      </w:r>
-      <w:r>
-        <w:rPr>
-          <w:b/>
-          <w:lang w:val="en-US"/>
-        </w:rPr>
-        <w:t>P</w:t>
-      </w:r>
-      <w:r>
-        <w:rPr>
-          <w:b/>
-          <w:lang w:val="en-US"/>
-        </w:rPr>
-        <w:t>oints</w:t>
-      </w:r>
-      <w:r>
-        <w:rPr>
-          <w:b/>
-          <w:lang w:val="en-US"/>
-        </w:rPr>
-        <w:t xml:space="preserve"> </w:t>
-      </w:r>
-      <w:r>
-        <w:rPr>
-          <w:b/>
-          <w:lang w:val="en-US"/>
-        </w:rPr>
-        <w:t>A</w:t>
-      </w:r>
-      <w:r>
-        <w:rPr>
-          <w:b/>
-          <w:lang w:val="en-US"/>
-        </w:rPr>
-        <w:t>nalytics</w:t>
-      </w:r>
-      <w:r>
-        <w:rPr>
-          <w:b/>
-          <w:lang w:val="en-US"/>
-        </w:rPr>
-        <w:t xml:space="preserve"> (FPA)</w:t>
-      </w:r>
-      <w:r>
-        <w:rPr>
-          <w:lang w:val="en-US"/>
-        </w:rPr>
-        <w:t xml:space="preserve"> </w:t>
-      </w:r>
-    </w:p>
-    <w:p>
-      <w:pPr>
-        <w:pStyle w:val="Paragraphedeliste"/>
-        <w:numPr>
-          <w:ilvl w:val="0"/>
-          <w:numId w:val="2"/>
-        </w:numPr>
-        <w:rPr>
-          <w:lang w:val="en-US"/>
-        </w:rPr>
-      </w:pPr>
-      <w:r>
-        <w:rPr>
-          <w:b/>
-          <w:lang w:val="en-US"/>
-        </w:rPr>
-        <w:t>Software engineering metrics</w:t>
-      </w:r>
-      <w:r>
-        <w:rPr>
-          <w:lang w:val="en-US"/>
-        </w:rPr>
-        <w:t xml:space="preserve"> : measure the software team productivity</w:t>
-      </w:r>
-      <w:r>
-        <w:rPr>
-          <w:lang w:val="en-US"/>
-        </w:rPr>
-        <w:t>, how the software is being built</w:t>
-      </w:r>
-    </w:p>
-    <w:p>
-      <w:pPr>
-        <w:pStyle w:val="Paragraphedeliste"/>
-        <w:numPr>
-          <w:ilvl w:val="0"/>
-          <w:numId w:val="2"/>
-        </w:numPr>
-        <w:rPr>
-          <w:lang w:val="en-US"/>
-        </w:rPr>
-      </w:pPr>
-      <w:r>
-        <w:rPr>
-          <w:b/>
-          <w:lang w:val="en-US"/>
-        </w:rPr>
-        <w:t>Software or application performance metrics</w:t>
-      </w:r>
-      <w:r>
-        <w:rPr>
-          <w:lang w:val="en-US"/>
-        </w:rPr>
-        <w:t xml:space="preserve"> :  measure the delivered software (response time…) = customer satisfaction.</w:t>
-      </w:r>
-    </w:p>
-    <w:p>
-      <w:pPr>
-        <w:rPr>
-          <w:lang w:val="en-US"/>
-        </w:rPr>
-      </w:pPr>
-    </w:p>
-    <w:p>
-      <w:pPr>
-        <w:pStyle w:val="Titre2"/>
-      </w:pPr>
-      <w:bookmarkStart w:id="8" w:name="_Toc24149189"/>
-      <w:proofErr w:type="spellStart"/>
-      <w:r>
-        <w:t>A</w:t>
-      </w:r>
-      <w:r>
-        <w:t>vail</w:t>
-      </w:r>
-      <w:r>
-        <w:t>able</w:t>
-      </w:r>
-      <w:proofErr w:type="spellEnd"/>
-      <w:r>
-        <w:t xml:space="preserve"> platforms</w:t>
+        <w:t>Sources</w:t>
       </w:r>
       <w:bookmarkEnd w:id="8"/>
     </w:p>
     <w:p>
       <w:pPr>
-        <w:pStyle w:val="Paragraphedeliste"/>
-        <w:numPr>
-          <w:ilvl w:val="0"/>
-          <w:numId w:val="1"/>
-        </w:numPr>
         <w:rPr>
           <w:lang w:val="en-US"/>
         </w:rPr>
@@ -3605,142 +3390,17 @@
             <w:rStyle w:val="Lienhypertexte"/>
             <w:lang w:val="en-US"/>
           </w:rPr>
-          <w:t>Mavenlink</w:t>
+          <w:t>https://stackify.com/track-software-metrics/</w:t>
         </w:r>
       </w:hyperlink>
-      <w:r>
-        <w:rPr>
-          <w:lang w:val="en-US"/>
-        </w:rPr>
-        <w:t xml:space="preserve"> : </w:t>
-      </w:r>
-      <w:r>
-        <w:rPr>
-          <w:lang w:val="en-US"/>
-        </w:rPr>
-        <w:t>Project management, accounting, time and expense tracking, resource management, business intelligence</w:t>
-      </w:r>
-      <w:r>
-        <w:rPr>
-          <w:lang w:val="en-US"/>
-        </w:rPr>
-        <w:t>. Monitoring financial performance.</w:t>
-      </w:r>
-    </w:p>
-    <w:p>
-      <w:pPr>
-        <w:pStyle w:val="Paragraphedeliste"/>
-        <w:numPr>
-          <w:ilvl w:val="0"/>
-          <w:numId w:val="1"/>
-        </w:numPr>
+    </w:p>
+    <w:p>
+      <w:pPr>
         <w:rPr>
           <w:lang w:val="en-US"/>
         </w:rPr>
       </w:pPr>
       <w:hyperlink r:id="rId12" w:history="1">
-        <w:r>
-          <w:rPr>
-            <w:rStyle w:val="Lienhypertexte"/>
-            <w:lang w:val="en-US"/>
-          </w:rPr>
-          <w:t>https://anaxi.com/</w:t>
-        </w:r>
-      </w:hyperlink>
-      <w:r>
-        <w:rPr>
-          <w:lang w:val="en-US"/>
-        </w:rPr>
-        <w:t xml:space="preserve"> </w:t>
-      </w:r>
-      <w:proofErr w:type="spellStart"/>
-      <w:r>
-        <w:rPr>
-          <w:lang w:val="en-US"/>
-        </w:rPr>
-        <w:t>Anaxi</w:t>
-      </w:r>
-      <w:proofErr w:type="spellEnd"/>
-      <w:r>
-        <w:rPr>
-          <w:lang w:val="en-US"/>
-        </w:rPr>
-        <w:t xml:space="preserve"> (developme</w:t>
-      </w:r>
-      <w:r>
-        <w:rPr>
-          <w:lang w:val="en-US"/>
-        </w:rPr>
-        <w:t xml:space="preserve">nt </w:t>
-      </w:r>
-      <w:proofErr w:type="spellStart"/>
-      <w:r>
-        <w:rPr>
-          <w:lang w:val="en-US"/>
-        </w:rPr>
-        <w:t>plateform</w:t>
-      </w:r>
-      <w:proofErr w:type="spellEnd"/>
-      <w:r>
-        <w:rPr>
-          <w:lang w:val="en-US"/>
-        </w:rPr>
-        <w:t>)</w:t>
-      </w:r>
-    </w:p>
-    <w:p>
-      <w:pPr>
-        <w:rPr>
-          <w:lang w:val="en-US"/>
-        </w:rPr>
-      </w:pPr>
-    </w:p>
-    <w:p>
-      <w:pPr>
-        <w:pStyle w:val="Titre2"/>
-        <w:rPr>
-          <w:lang w:val="en-US"/>
-        </w:rPr>
-      </w:pPr>
-      <w:bookmarkStart w:id="9" w:name="_Toc24149190"/>
-      <w:r>
-        <w:rPr>
-          <w:lang w:val="en-US"/>
-        </w:rPr>
-        <w:t>Algorithms</w:t>
-      </w:r>
-      <w:bookmarkEnd w:id="9"/>
-    </w:p>
-    <w:p>
-      <w:pPr>
-        <w:rPr>
-          <w:lang w:val="en-US"/>
-        </w:rPr>
-      </w:pPr>
-    </w:p>
-    <w:p>
-      <w:pPr>
-        <w:pStyle w:val="Titre2"/>
-        <w:rPr>
-          <w:lang w:val="en-US"/>
-        </w:rPr>
-      </w:pPr>
-      <w:bookmarkStart w:id="10" w:name="_Toc24149191"/>
-      <w:r>
-        <w:rPr>
-          <w:lang w:val="en-US"/>
-        </w:rPr>
-        <w:t>Sources</w:t>
-      </w:r>
-      <w:bookmarkEnd w:id="10"/>
-    </w:p>
-    <w:p>
-      <w:pPr>
-        <w:rPr>
-          <w:lang w:val="en-US"/>
-        </w:rPr>
-      </w:pPr>
-      <w:hyperlink r:id="rId13" w:history="1">
         <w:r>
           <w:rPr>
             <w:rStyle w:val="Lienhypertexte"/>
@@ -3757,7 +3417,7 @@
           <w:lang w:val="en-US"/>
         </w:rPr>
       </w:pPr>
-      <w:hyperlink r:id="rId14" w:history="1">
+      <w:hyperlink r:id="rId13" w:history="1">
         <w:r>
           <w:rPr>
             <w:rStyle w:val="Lienhypertexte"/>
@@ -3768,12 +3428,7 @@
       </w:hyperlink>
     </w:p>
     <w:p>
-      <w:pPr>
-        <w:rPr>
-          <w:lang w:val="en-US"/>
-        </w:rPr>
-      </w:pPr>
-      <w:hyperlink r:id="rId15" w:history="1">
+      <w:hyperlink r:id="rId14" w:history="1">
         <w:r>
           <w:rPr>
             <w:rStyle w:val="Lienhypertexte"/>
@@ -3783,8 +3438,28 @@
         </w:r>
       </w:hyperlink>
     </w:p>
+    <w:p>
+      <w:hyperlink r:id="rId15" w:history="1">
+        <w:r>
+          <w:rPr>
+            <w:rStyle w:val="Lienhypertexte"/>
+          </w:rPr>
+          <w:t>https://start.mavenlink.com/project-management-software-uk/?utm_source=google&amp;utm_medium=cpc&amp;utm_campaign=Search%20-%20Project%20Management-Broad-%20UK%20-%20IR&amp;utm_content=project%20tracking%20software-%20broad&amp;utm_term=project%20tracking%20software&amp;utm_match=b&amp;gclid=Cj0KCQiAno_uBRC1ARIsAB496IU5bot6KvHfwLriBFNsul-Yph-IbYpWOZP3tSNvmx7X-60iFi2Df64aAnHHEALw_wcB</w:t>
+        </w:r>
+      </w:hyperlink>
+    </w:p>
+    <w:p>
+      <w:hyperlink r:id="rId16" w:history="1">
+        <w:r>
+          <w:rPr>
+            <w:rStyle w:val="Lienhypertexte"/>
+          </w:rPr>
+          <w:t>https://www.sealights.io/</w:t>
+        </w:r>
+      </w:hyperlink>
+    </w:p>
     <w:sectPr>
-      <w:footerReference w:type="default" r:id="rId16"/>
+      <w:footerReference w:type="default" r:id="rId17"/>
       <w:pgSz w:w="11906" w:h="16838"/>
       <w:pgMar w:top="1417" w:right="1417" w:bottom="1417" w:left="1417" w:header="708" w:footer="708" w:gutter="0"/>
       <w:pgNumType w:start="0"/>
@@ -5848,7 +5523,7 @@
 </file>
 
 <file path=customXml/itemProps2.xml><?xml version="1.0" encoding="utf-8"?>
-<ds:datastoreItem xmlns:ds="http://schemas.openxmlformats.org/officeDocument/2006/customXml" ds:itemID="{870D9BE9-F2DB-4840-843D-2CA188A2E91F}">
+<ds:datastoreItem xmlns:ds="http://schemas.openxmlformats.org/officeDocument/2006/customXml" ds:itemID="{2DAD0B02-316A-40DC-AFBF-6981ED06D8C4}">
   <ds:schemaRefs>
     <ds:schemaRef ds:uri="http://schemas.openxmlformats.org/officeDocument/2006/bibliography"/>
   </ds:schemaRefs>

</xml_diff>